<commit_message>
Cập nhật phần ứng dụng wavelet.
</commit_message>
<xml_diff>
--- a/5. Doc/Report.docx
+++ b/5. Doc/Report.docx
@@ -7733,6 +7733,54 @@
         </w:rPr>
         <w:t>WSQ.</w:t>
       </w:r>
+      <w:r>
+        <w:rPr>
+          <w:rFonts w:ascii="Times New Roman" w:eastAsiaTheme="minorEastAsia" w:hAnsi="Times New Roman" w:cs="Times New Roman"/>
+          <w:sz w:val="26"/>
+          <w:szCs w:val="26"/>
+        </w:rPr>
+        <w:t xml:space="preserve"> Nhà toán học </w:t>
+      </w:r>
+      <w:r>
+        <w:rPr>
+          <w:rFonts w:ascii="Times New Roman" w:eastAsiaTheme="minorEastAsia" w:hAnsi="Times New Roman" w:cs="Times New Roman"/>
+          <w:sz w:val="26"/>
+          <w:szCs w:val="26"/>
+        </w:rPr>
+        <w:t>Chris Brislawn</w:t>
+      </w:r>
+      <w:r>
+        <w:rPr>
+          <w:rFonts w:ascii="Times New Roman" w:eastAsiaTheme="minorEastAsia" w:hAnsi="Times New Roman" w:cs="Times New Roman"/>
+          <w:sz w:val="26"/>
+          <w:szCs w:val="26"/>
+        </w:rPr>
+        <w:t xml:space="preserve"> của phòng thí nghiệm quốc gia </w:t>
+      </w:r>
+      <w:r>
+        <w:rPr>
+          <w:rFonts w:ascii="Times New Roman" w:eastAsiaTheme="minorEastAsia" w:hAnsi="Times New Roman" w:cs="Times New Roman"/>
+          <w:sz w:val="26"/>
+          <w:szCs w:val="26"/>
+        </w:rPr>
+        <w:t>Los Alamos</w:t>
+      </w:r>
+      <w:r>
+        <w:rPr>
+          <w:rFonts w:ascii="Times New Roman" w:eastAsiaTheme="minorEastAsia" w:hAnsi="Times New Roman" w:cs="Times New Roman"/>
+          <w:sz w:val="26"/>
+          <w:szCs w:val="26"/>
+        </w:rPr>
+        <w:t xml:space="preserve"> New Mexico </w:t>
+      </w:r>
+      <w:r>
+        <w:rPr>
+          <w:rFonts w:ascii="Times New Roman" w:eastAsiaTheme="minorEastAsia" w:hAnsi="Times New Roman" w:cs="Times New Roman"/>
+          <w:sz w:val="26"/>
+          <w:szCs w:val="26"/>
+        </w:rPr>
+        <w:t>đã viết giải thuật này, đạt đến tỷ lệ nén 20:1.</w:t>
+      </w:r>
     </w:p>
     <w:p>
       <w:pPr>
@@ -7776,17 +7824,7 @@
           <w:sz w:val="26"/>
           <w:szCs w:val="26"/>
         </w:rPr>
-        <w:t>Chứng thực vân tay là một trong những phương pháp định danh cá nhân đáng tin cậy nhất và nó đóng một vai trò rất quan trọng trong các ứng dụng thường ngày và lĩnh vực pháp lý. Tuy nhiên chứng thực thủ công tốn rất nhiều thời gian và khó có thể đáp ứng yêu cầu hiện nay. Vì vậy một hệ thống chứng thực vân tay tự động (AFIS) trở thành nhu cầu tất yếu. Ở Singapore, một hệ thống an ninh mới đã được giới thiệu ở tháp Hitachi vào năm 2003: 1500 nhân viên có thể vào tòa nhà bằng cách chứng thực vân tay. Máy quét dùng tia hồng ngoại để phát</w:t>
-      </w:r>
-      <w:bookmarkStart w:id="20" w:name="_GoBack"/>
-      <w:bookmarkEnd w:id="20"/>
-      <w:r>
-        <w:rPr>
-          <w:rFonts w:ascii="Times New Roman" w:hAnsi="Times New Roman" w:cs="Times New Roman"/>
-          <w:sz w:val="26"/>
-          <w:szCs w:val="26"/>
-        </w:rPr>
-        <w:t xml:space="preserve"> hiện các </w:t>
+        <w:t xml:space="preserve">Chứng thực vân tay là một trong những phương pháp định danh cá nhân đáng tin cậy nhất và nó đóng một vai trò rất quan trọng trong các ứng dụng thường ngày và lĩnh vực pháp lý. Tuy nhiên chứng thực thủ công tốn rất nhiều thời gian và khó có thể đáp ứng yêu cầu hiện nay. Vì vậy một hệ thống chứng thực vân tay tự động (AFIS) trở thành nhu cầu tất yếu. Ở Singapore, một hệ thống an ninh mới đã được giới thiệu ở tháp Hitachi vào năm 2003: 1500 nhân viên có thể vào tòa nhà bằng cách chứng thực vân tay. Máy quét dùng tia hồng ngoại để phát hiện các </w:t>
       </w:r>
       <w:r>
         <w:rPr>
@@ -7820,7 +7858,7 @@
           <w:szCs w:val="26"/>
         </w:rPr>
       </w:pPr>
-      <w:bookmarkStart w:id="21" w:name="_Toc397351443"/>
+      <w:bookmarkStart w:id="20" w:name="_Toc397351443"/>
       <w:r>
         <w:rPr>
           <w:rFonts w:ascii="Times New Roman" w:hAnsi="Times New Roman" w:cs="Times New Roman"/>
@@ -7829,7 +7867,7 @@
         </w:rPr>
         <w:t>Giảm nhiễu</w:t>
       </w:r>
-      <w:bookmarkEnd w:id="21"/>
+      <w:bookmarkEnd w:id="20"/>
     </w:p>
     <w:p>
       <w:pPr>
@@ -7927,7 +7965,7 @@
           <w:szCs w:val="26"/>
         </w:rPr>
       </w:pPr>
-      <w:bookmarkStart w:id="22" w:name="_Toc397351444"/>
+      <w:bookmarkStart w:id="21" w:name="_Toc397351444"/>
       <w:r>
         <w:rPr>
           <w:rFonts w:ascii="Times New Roman" w:hAnsi="Times New Roman" w:cs="Times New Roman"/>
@@ -7936,7 +7974,7 @@
         </w:rPr>
         <w:t>Các ứng dụng khác</w:t>
       </w:r>
-      <w:bookmarkEnd w:id="22"/>
+      <w:bookmarkEnd w:id="21"/>
     </w:p>
     <w:p>
       <w:pPr>
@@ -8037,7 +8075,16 @@
           <w:sz w:val="26"/>
           <w:szCs w:val="26"/>
         </w:rPr>
-        <w:t xml:space="preserve">dữ liệu nhiễu động được ghi lại suốt một vụ mùa bắp và được phân tích bằng biến đổi </w:t>
+        <w:t xml:space="preserve">dữ liệu nhiễu </w:t>
+      </w:r>
+      <w:r>
+        <w:rPr>
+          <w:rFonts w:ascii="Times New Roman" w:hAnsi="Times New Roman" w:cs="Times New Roman"/>
+          <w:sz w:val="26"/>
+          <w:szCs w:val="26"/>
+        </w:rPr>
+        <w:lastRenderedPageBreak/>
+        <w:t xml:space="preserve">động được ghi lại suốt một vụ mùa bắp và được phân tích bằng biến đổi </w:t>
       </w:r>
       <w:r>
         <w:rPr>
@@ -8064,7 +8111,6 @@
           <w:sz w:val="26"/>
           <w:szCs w:val="26"/>
         </w:rPr>
-        <w:lastRenderedPageBreak/>
         <w:t xml:space="preserve">Wavelet cũng được dùng để đo độ sâu hay địa hình của tầng nước biển. Trong một nghiên cứu của </w:t>
       </w:r>
       <w:r>
@@ -8082,6 +8128,41 @@
           <w:szCs w:val="26"/>
         </w:rPr>
         <w:t>, việc sử dụng phân tích wavelet cho thấy mẫu và cấu trúc của dữ liệu thô.</w:t>
+      </w:r>
+    </w:p>
+    <w:p>
+      <w:pPr>
+        <w:pStyle w:val="ListParagraph"/>
+        <w:ind w:left="993" w:firstLine="447"/>
+        <w:rPr>
+          <w:rFonts w:ascii="Times New Roman" w:hAnsi="Times New Roman" w:cs="Times New Roman"/>
+          <w:sz w:val="26"/>
+          <w:szCs w:val="26"/>
+        </w:rPr>
+      </w:pPr>
+      <w:r>
+        <w:rPr>
+          <w:rFonts w:ascii="Times New Roman" w:hAnsi="Times New Roman" w:cs="Times New Roman"/>
+          <w:sz w:val="26"/>
+          <w:szCs w:val="26"/>
+        </w:rPr>
+        <w:t xml:space="preserve">Một ứng dụng khác thực hiện bởi </w:t>
+      </w:r>
+      <w:r>
+        <w:rPr>
+          <w:rFonts w:ascii="Times New Roman" w:hAnsi="Times New Roman" w:cs="Times New Roman"/>
+          <w:sz w:val="26"/>
+          <w:szCs w:val="26"/>
+        </w:rPr>
+        <w:t>Wickerhauser</w:t>
+      </w:r>
+      <w:r>
+        <w:rPr>
+          <w:rFonts w:ascii="Times New Roman" w:hAnsi="Times New Roman" w:cs="Times New Roman"/>
+          <w:sz w:val="26"/>
+          <w:szCs w:val="26"/>
+        </w:rPr>
+        <w:t xml:space="preserve"> là ứng dụng wavelet để tìm khối u ung thư trong ảnh. Vấn đề rất lớn của ảnh y khoa là dung lượng, vì vậy nó cần được nén lại. Cũng do đó mà wavelet còn được ứng dụng vào nén dữ liệu 3-D MRI. Nén dữ liệu là ứng dụng lớn nhất của wavelet.</w:t>
       </w:r>
     </w:p>
     <w:p>
@@ -8100,7 +8181,7 @@
           <w:szCs w:val="32"/>
         </w:rPr>
       </w:pPr>
-      <w:bookmarkStart w:id="23" w:name="_Toc397351445"/>
+      <w:bookmarkStart w:id="22" w:name="_Toc397351445"/>
       <w:r>
         <w:rPr>
           <w:rFonts w:ascii="Times New Roman" w:hAnsi="Times New Roman" w:cs="Times New Roman"/>
@@ -8109,7 +8190,7 @@
         </w:rPr>
         <w:t>Chương trình minh họa</w:t>
       </w:r>
-      <w:bookmarkEnd w:id="23"/>
+      <w:bookmarkEnd w:id="22"/>
     </w:p>
     <w:p>
       <w:pPr>
@@ -8126,7 +8207,7 @@
           <w:szCs w:val="26"/>
         </w:rPr>
       </w:pPr>
-      <w:bookmarkStart w:id="24" w:name="_Toc397351446"/>
+      <w:bookmarkStart w:id="23" w:name="_Toc397351446"/>
       <w:r>
         <w:rPr>
           <w:rFonts w:ascii="Times New Roman" w:hAnsi="Times New Roman" w:cs="Times New Roman"/>
@@ -8135,7 +8216,7 @@
         </w:rPr>
         <w:t>Tập dữ liệu ảnh</w:t>
       </w:r>
-      <w:bookmarkEnd w:id="24"/>
+      <w:bookmarkEnd w:id="23"/>
     </w:p>
     <w:p>
       <w:pPr>
@@ -8152,7 +8233,7 @@
           <w:szCs w:val="26"/>
         </w:rPr>
       </w:pPr>
-      <w:bookmarkStart w:id="25" w:name="_Toc397351447"/>
+      <w:bookmarkStart w:id="24" w:name="_Toc397351447"/>
       <w:r>
         <w:rPr>
           <w:rFonts w:ascii="Times New Roman" w:hAnsi="Times New Roman" w:cs="Times New Roman"/>
@@ -8161,7 +8242,7 @@
         </w:rPr>
         <w:t>Môi trường lập trình</w:t>
       </w:r>
-      <w:bookmarkEnd w:id="25"/>
+      <w:bookmarkEnd w:id="24"/>
     </w:p>
     <w:p>
       <w:pPr>
@@ -8178,7 +8259,7 @@
           <w:szCs w:val="26"/>
         </w:rPr>
       </w:pPr>
-      <w:bookmarkStart w:id="26" w:name="_Toc397351448"/>
+      <w:bookmarkStart w:id="25" w:name="_Toc397351448"/>
       <w:r>
         <w:rPr>
           <w:rFonts w:ascii="Times New Roman" w:hAnsi="Times New Roman" w:cs="Times New Roman"/>
@@ -8187,7 +8268,7 @@
         </w:rPr>
         <w:t>Mô tả ứng dụng</w:t>
       </w:r>
-      <w:bookmarkEnd w:id="26"/>
+      <w:bookmarkEnd w:id="25"/>
     </w:p>
     <w:p>
       <w:pPr>
@@ -8205,7 +8286,7 @@
           <w:szCs w:val="32"/>
         </w:rPr>
       </w:pPr>
-      <w:bookmarkStart w:id="27" w:name="_Toc397351449"/>
+      <w:bookmarkStart w:id="26" w:name="_Toc397351449"/>
       <w:r>
         <w:rPr>
           <w:rFonts w:ascii="Times New Roman" w:hAnsi="Times New Roman" w:cs="Times New Roman"/>
@@ -8214,7 +8295,7 @@
         </w:rPr>
         <w:t>Tổng kết</w:t>
       </w:r>
-      <w:bookmarkEnd w:id="27"/>
+      <w:bookmarkEnd w:id="26"/>
     </w:p>
     <w:p/>
     <w:p>
@@ -8233,7 +8314,7 @@
           <w:szCs w:val="32"/>
         </w:rPr>
       </w:pPr>
-      <w:bookmarkStart w:id="28" w:name="_Toc397351450"/>
+      <w:bookmarkStart w:id="27" w:name="_Toc397351450"/>
       <w:r>
         <w:rPr>
           <w:rFonts w:ascii="Times New Roman" w:hAnsi="Times New Roman" w:cs="Times New Roman"/>
@@ -8243,7 +8324,7 @@
         <w:t>Tài liệu tham khảo</w:t>
       </w:r>
       <w:bookmarkEnd w:id="8"/>
-      <w:bookmarkEnd w:id="28"/>
+      <w:bookmarkEnd w:id="27"/>
     </w:p>
     <w:p>
       <w:pPr>
@@ -8618,6 +8699,8 @@
         </w:rPr>
         <w:t>Website:</w:t>
       </w:r>
+      <w:bookmarkStart w:id="28" w:name="_GoBack"/>
+      <w:bookmarkEnd w:id="28"/>
     </w:p>
     <w:p>
       <w:pPr>
@@ -8748,7 +8831,7 @@
             <w:sz w:val="20"/>
             <w:szCs w:val="20"/>
           </w:rPr>
-          <w:t>2</w:t>
+          <w:t>8</w:t>
         </w:r>
         <w:r>
           <w:rPr>
@@ -11896,7 +11979,7 @@
 </file>
 
 <file path=customXml/itemProps1.xml><?xml version="1.0" encoding="utf-8"?>
-<ds:datastoreItem xmlns:ds="http://schemas.openxmlformats.org/officeDocument/2006/customXml" ds:itemID="{3F97440C-560B-47AF-98CE-57D06291C658}">
+<ds:datastoreItem xmlns:ds="http://schemas.openxmlformats.org/officeDocument/2006/customXml" ds:itemID="{6CCAC0AD-7F37-4612-8D4C-24BB7750225E}">
   <ds:schemaRefs>
     <ds:schemaRef ds:uri="http://schemas.openxmlformats.org/officeDocument/2006/bibliography"/>
   </ds:schemaRefs>

</xml_diff>

<commit_message>
Update report. Update slide.
</commit_message>
<xml_diff>
--- a/5. Doc/Report.docx
+++ b/5. Doc/Report.docx
@@ -701,8 +701,8 @@
       </w:pPr>
       <w:bookmarkStart w:id="0" w:name="_Toc381861833"/>
       <w:bookmarkStart w:id="1" w:name="_Toc385832226"/>
-      <w:bookmarkStart w:id="2" w:name="_Toc381861836"/>
-      <w:bookmarkStart w:id="3" w:name="_Toc399267894"/>
+      <w:bookmarkStart w:id="2" w:name="_Toc399267894"/>
+      <w:bookmarkStart w:id="3" w:name="_Toc381861836"/>
       <w:r>
         <w:rPr>
           <w:rFonts w:ascii="Times New Roman" w:hAnsi="Times New Roman" w:cs="Times New Roman"/>
@@ -722,7 +722,7 @@
       </w:r>
       <w:bookmarkEnd w:id="0"/>
       <w:bookmarkEnd w:id="1"/>
-      <w:bookmarkEnd w:id="3"/>
+      <w:bookmarkEnd w:id="2"/>
     </w:p>
     <w:tbl>
       <w:tblPr>
@@ -6299,9 +6299,7 @@
         </w:rPr>
       </w:pPr>
       <w:bookmarkStart w:id="8" w:name="_Toc399267897"/>
-      <w:bookmarkStart w:id="9" w:name="_GoBack"/>
-      <w:bookmarkEnd w:id="2"/>
-      <w:bookmarkEnd w:id="9"/>
+      <w:bookmarkEnd w:id="3"/>
       <w:r>
         <w:rPr>
           <w:rFonts w:ascii="Times New Roman" w:hAnsi="Times New Roman" w:cs="Times New Roman"/>
@@ -6328,7 +6326,7 @@
           <w:szCs w:val="26"/>
         </w:rPr>
       </w:pPr>
-      <w:bookmarkStart w:id="10" w:name="_Toc399267898"/>
+      <w:bookmarkStart w:id="9" w:name="_Toc399267898"/>
       <w:r>
         <w:rPr>
           <w:rFonts w:ascii="Times New Roman" w:hAnsi="Times New Roman" w:cs="Times New Roman"/>
@@ -6337,7 +6335,7 @@
         </w:rPr>
         <w:t>Tổng quan về wavelet</w:t>
       </w:r>
-      <w:bookmarkEnd w:id="10"/>
+      <w:bookmarkEnd w:id="9"/>
     </w:p>
     <w:p>
       <w:pPr>
@@ -6436,7 +6434,7 @@
           <w:szCs w:val="26"/>
         </w:rPr>
       </w:pPr>
-      <w:bookmarkStart w:id="11" w:name="_Toc398750425"/>
+      <w:bookmarkStart w:id="10" w:name="_Toc398750425"/>
       <w:r>
         <w:rPr>
           <w:rFonts w:ascii="Times New Roman" w:hAnsi="Times New Roman" w:cs="Times New Roman"/>
@@ -6552,7 +6550,7 @@
         </w:rPr>
         <w:t>ạng sóng wavelet</w:t>
       </w:r>
-      <w:bookmarkEnd w:id="11"/>
+      <w:bookmarkEnd w:id="10"/>
     </w:p>
     <w:p>
       <w:pPr>
@@ -8769,7 +8767,7 @@
           <w:szCs w:val="26"/>
         </w:rPr>
       </w:pPr>
-      <w:bookmarkStart w:id="12" w:name="_Toc398750426"/>
+      <w:bookmarkStart w:id="11" w:name="_Toc398750426"/>
       <w:r>
         <w:rPr>
           <w:rFonts w:ascii="Times New Roman" w:hAnsi="Times New Roman" w:cs="Times New Roman"/>
@@ -8865,7 +8863,7 @@
         </w:rPr>
         <w:t xml:space="preserve"> Lát cắt tần số-thời gian của biến đổi Fourier và biến đổi wavelet</w:t>
       </w:r>
-      <w:bookmarkEnd w:id="12"/>
+      <w:bookmarkEnd w:id="11"/>
     </w:p>
     <w:p>
       <w:pPr>
@@ -9109,7 +9107,15 @@
                         <w:sz w:val="26"/>
                         <w:szCs w:val="26"/>
                       </w:rPr>
-                      <m:t>x(t)w</m:t>
+                      <m:t>x(t)</m:t>
+                    </m:r>
+                    <m:r>
+                      <w:rPr>
+                        <w:rFonts w:ascii="Cambria Math" w:hAnsi="Cambria Math" w:cs="Times New Roman"/>
+                        <w:sz w:val="26"/>
+                        <w:szCs w:val="26"/>
+                      </w:rPr>
+                      <m:t>w</m:t>
                     </m:r>
                     <m:d>
                       <m:dPr>
@@ -9448,7 +9454,7 @@
                         <w:sz w:val="26"/>
                         <w:szCs w:val="26"/>
                       </w:rPr>
-                      <m:t>w[n-m]</m:t>
+                      <m:t>ω[n-m]</m:t>
                     </m:r>
                     <m:sSup>
                       <m:sSupPr>
@@ -9514,10 +9520,210 @@
           </w:p>
         </w:tc>
       </w:tr>
+      <w:tr>
+        <w:tc>
+          <w:tcPr>
+            <w:tcW w:w="7337" w:type="dxa"/>
+            <w:vAlign w:val="center"/>
+          </w:tcPr>
+          <w:p>
+            <w:pPr>
+              <w:pStyle w:val="ListParagraph"/>
+              <w:ind w:left="0"/>
+              <w:rPr>
+                <w:rFonts w:ascii="Times New Roman" w:eastAsia="Arial" w:hAnsi="Times New Roman" w:cs="Times New Roman"/>
+                <w:b/>
+                <w:sz w:val="26"/>
+                <w:szCs w:val="26"/>
+              </w:rPr>
+            </w:pPr>
+          </w:p>
+        </w:tc>
+        <w:tc>
+          <w:tcPr>
+            <w:tcW w:w="1007" w:type="dxa"/>
+            <w:vAlign w:val="center"/>
+          </w:tcPr>
+          <w:p>
+            <w:pPr>
+              <w:pStyle w:val="ListParagraph"/>
+              <w:ind w:left="0"/>
+              <w:rPr>
+                <w:rFonts w:ascii="Times New Roman" w:eastAsiaTheme="minorEastAsia" w:hAnsi="Times New Roman" w:cs="Times New Roman"/>
+                <w:sz w:val="26"/>
+                <w:szCs w:val="26"/>
+              </w:rPr>
+            </w:pPr>
+          </w:p>
+        </w:tc>
+      </w:tr>
     </w:tbl>
     <w:p>
       <w:pPr>
         <w:pStyle w:val="ListParagraph"/>
+        <w:ind w:left="993"/>
+        <w:rPr>
+          <w:rFonts w:ascii="Times New Roman" w:hAnsi="Times New Roman" w:cs="Times New Roman"/>
+          <w:sz w:val="26"/>
+          <w:szCs w:val="26"/>
+        </w:rPr>
+      </w:pPr>
+      <w:r>
+        <w:rPr>
+          <w:rFonts w:ascii="Times New Roman" w:hAnsi="Times New Roman" w:cs="Times New Roman"/>
+          <w:sz w:val="26"/>
+          <w:szCs w:val="26"/>
+        </w:rPr>
+        <w:t xml:space="preserve">trong đó </w:t>
+      </w:r>
+      <m:oMath>
+        <m:r>
+          <w:rPr>
+            <w:rFonts w:ascii="Cambria Math" w:hAnsi="Cambria Math" w:cs="Times New Roman"/>
+            <w:sz w:val="26"/>
+            <w:szCs w:val="26"/>
+          </w:rPr>
+          <m:t>w</m:t>
+        </m:r>
+        <m:d>
+          <m:dPr>
+            <m:ctrlPr>
+              <w:rPr>
+                <w:rFonts w:ascii="Cambria Math" w:hAnsi="Cambria Math" w:cs="Times New Roman"/>
+                <w:i/>
+                <w:sz w:val="26"/>
+                <w:szCs w:val="26"/>
+              </w:rPr>
+            </m:ctrlPr>
+          </m:dPr>
+          <m:e>
+            <m:r>
+              <w:rPr>
+                <w:rFonts w:ascii="Cambria Math" w:hAnsi="Cambria Math" w:cs="Times New Roman"/>
+                <w:sz w:val="26"/>
+                <w:szCs w:val="26"/>
+              </w:rPr>
+              <m:t>t</m:t>
+            </m:r>
+          </m:e>
+        </m:d>
+      </m:oMath>
+      <w:r>
+        <w:rPr>
+          <w:rFonts w:ascii="Times New Roman" w:eastAsiaTheme="minorEastAsia" w:hAnsi="Times New Roman" w:cs="Times New Roman"/>
+          <w:sz w:val="26"/>
+          <w:szCs w:val="26"/>
+        </w:rPr>
+        <w:t xml:space="preserve"> là hàm cửa sổ</w:t>
+      </w:r>
+      <w:r>
+        <w:rPr>
+          <w:rFonts w:ascii="Times New Roman" w:eastAsiaTheme="minorEastAsia" w:hAnsi="Times New Roman" w:cs="Times New Roman"/>
+          <w:sz w:val="26"/>
+          <w:szCs w:val="26"/>
+        </w:rPr>
+        <w:t xml:space="preserve">, </w:t>
+      </w:r>
+      <m:oMath>
+        <m:r>
+          <w:rPr>
+            <w:rFonts w:ascii="Cambria Math" w:hAnsi="Cambria Math" w:cs="Times New Roman"/>
+            <w:sz w:val="26"/>
+            <w:szCs w:val="26"/>
+          </w:rPr>
+          <m:t>τ</m:t>
+        </m:r>
+      </m:oMath>
+      <w:r>
+        <w:rPr>
+          <w:rFonts w:ascii="Times New Roman" w:eastAsiaTheme="minorEastAsia" w:hAnsi="Times New Roman" w:cs="Times New Roman"/>
+          <w:sz w:val="26"/>
+          <w:szCs w:val="26"/>
+        </w:rPr>
+        <w:t xml:space="preserve"> là tham số thời gian, </w:t>
+      </w:r>
+      <m:oMath>
+        <m:r>
+          <w:rPr>
+            <w:rFonts w:ascii="Cambria Math" w:hAnsi="Cambria Math" w:cs="Times New Roman"/>
+            <w:sz w:val="26"/>
+            <w:szCs w:val="26"/>
+          </w:rPr>
+          <m:t>ω</m:t>
+        </m:r>
+      </m:oMath>
+      <w:r>
+        <w:rPr>
+          <w:rFonts w:ascii="Times New Roman" w:eastAsiaTheme="minorEastAsia" w:hAnsi="Times New Roman" w:cs="Times New Roman"/>
+          <w:sz w:val="26"/>
+          <w:szCs w:val="26"/>
+        </w:rPr>
+        <w:t xml:space="preserve"> là tham số tần số, </w:t>
+      </w:r>
+      <m:oMath>
+        <m:r>
+          <w:rPr>
+            <w:rFonts w:ascii="Cambria Math" w:hAnsi="Cambria Math"/>
+            <w:sz w:val="26"/>
+            <w:szCs w:val="26"/>
+          </w:rPr>
+          <m:t>x(t)</m:t>
+        </m:r>
+      </m:oMath>
+      <w:r>
+        <w:rPr>
+          <w:rFonts w:ascii="Times New Roman" w:eastAsiaTheme="minorEastAsia" w:hAnsi="Times New Roman" w:cs="Times New Roman"/>
+          <w:sz w:val="26"/>
+          <w:szCs w:val="26"/>
+        </w:rPr>
+        <w:t xml:space="preserve"> là tín hiệu cần phân tích, </w:t>
+      </w:r>
+      <m:oMath>
+        <m:sSup>
+          <m:sSupPr>
+            <m:ctrlPr>
+              <w:rPr>
+                <w:rFonts w:ascii="Cambria Math" w:hAnsi="Cambria Math"/>
+                <w:i/>
+                <w:sz w:val="26"/>
+                <w:szCs w:val="26"/>
+              </w:rPr>
+            </m:ctrlPr>
+          </m:sSupPr>
+          <m:e>
+            <m:r>
+              <w:rPr>
+                <w:rFonts w:ascii="Cambria Math" w:hAnsi="Cambria Math"/>
+                <w:sz w:val="26"/>
+                <w:szCs w:val="26"/>
+              </w:rPr>
+              <m:t>e</m:t>
+            </m:r>
+          </m:e>
+          <m:sup>
+            <m:r>
+              <w:rPr>
+                <w:rFonts w:ascii="Cambria Math" w:hAnsi="Cambria Math"/>
+                <w:sz w:val="26"/>
+                <w:szCs w:val="26"/>
+              </w:rPr>
+              <m:t>-jωt</m:t>
+            </m:r>
+          </m:sup>
+        </m:sSup>
+      </m:oMath>
+      <w:r>
+        <w:rPr>
+          <w:rFonts w:ascii="Times New Roman" w:eastAsiaTheme="minorEastAsia" w:hAnsi="Times New Roman" w:cs="Times New Roman"/>
+          <w:sz w:val="26"/>
+          <w:szCs w:val="26"/>
+        </w:rPr>
+        <w:t xml:space="preserve"> là nhân của biến đổi Fourier.</w:t>
+      </w:r>
+    </w:p>
+    <w:p>
+      <w:pPr>
+        <w:pStyle w:val="ListParagraph"/>
         <w:ind w:left="993" w:firstLine="447"/>
         <w:rPr>
           <w:rFonts w:ascii="Times New Roman" w:hAnsi="Times New Roman" w:cs="Times New Roman"/>
@@ -9531,7 +9737,6 @@
           <w:sz w:val="26"/>
           <w:szCs w:val="26"/>
         </w:rPr>
-        <w:lastRenderedPageBreak/>
         <w:t>Trong khi đó biến đổi wavelet được b</w:t>
       </w:r>
       <w:r>
@@ -9867,7 +10072,7 @@
           <w:szCs w:val="26"/>
         </w:rPr>
       </w:pPr>
-      <w:bookmarkStart w:id="13" w:name="_Toc399267899"/>
+      <w:bookmarkStart w:id="12" w:name="_Toc399267899"/>
       <w:r>
         <w:rPr>
           <w:rFonts w:ascii="Times New Roman" w:hAnsi="Times New Roman" w:cs="Times New Roman"/>
@@ -9884,7 +10089,7 @@
         </w:rPr>
         <w:t>loại wavelet</w:t>
       </w:r>
-      <w:bookmarkEnd w:id="13"/>
+      <w:bookmarkEnd w:id="12"/>
     </w:p>
     <w:p>
       <w:pPr>
@@ -10021,7 +10226,7 @@
           <w:szCs w:val="26"/>
         </w:rPr>
       </w:pPr>
-      <w:bookmarkStart w:id="14" w:name="_Toc398750427"/>
+      <w:bookmarkStart w:id="13" w:name="_Toc398750427"/>
       <w:r>
         <w:rPr>
           <w:rFonts w:ascii="Times New Roman" w:hAnsi="Times New Roman" w:cs="Times New Roman"/>
@@ -10117,7 +10322,7 @@
         </w:rPr>
         <w:t xml:space="preserve"> Daubechies wavelet</w:t>
       </w:r>
-      <w:bookmarkEnd w:id="14"/>
+      <w:bookmarkEnd w:id="13"/>
     </w:p>
     <w:p>
       <w:pPr>
@@ -10717,7 +10922,7 @@
           <w:szCs w:val="26"/>
         </w:rPr>
       </w:pPr>
-      <w:bookmarkStart w:id="15" w:name="_Toc398750428"/>
+      <w:bookmarkStart w:id="14" w:name="_Toc398750428"/>
       <w:r>
         <w:rPr>
           <w:rFonts w:ascii="Times New Roman" w:hAnsi="Times New Roman" w:cs="Times New Roman"/>
@@ -10813,7 +11018,7 @@
         </w:rPr>
         <w:t xml:space="preserve"> Mexican hat wavelet</w:t>
       </w:r>
-      <w:bookmarkEnd w:id="15"/>
+      <w:bookmarkEnd w:id="14"/>
     </w:p>
     <w:p>
       <w:pPr>
@@ -11257,6 +11462,7 @@
                 <w:sz w:val="26"/>
                 <w:szCs w:val="26"/>
               </w:rPr>
+              <w:lastRenderedPageBreak/>
               <w:t>(1.2-2)</w:t>
             </w:r>
           </w:p>
@@ -11276,6 +11482,7 @@
                 <w:sz w:val="26"/>
                 <w:szCs w:val="26"/>
               </w:rPr>
+              <w:lastRenderedPageBreak/>
               <w:t>(1.2-3)</w:t>
             </w:r>
           </w:p>
@@ -11298,6 +11505,7 @@
           <w:sz w:val="26"/>
           <w:szCs w:val="26"/>
         </w:rPr>
+        <w:lastRenderedPageBreak/>
         <w:t xml:space="preserve">trong đó </w:t>
       </w:r>
       <m:oMath>
@@ -11344,7 +11552,6 @@
           <w:noProof/>
           <w:lang w:eastAsia="ja-JP"/>
         </w:rPr>
-        <w:lastRenderedPageBreak/>
         <w:drawing>
           <wp:inline distT="0" distB="0" distL="0" distR="0" wp14:anchorId="2EC6B341" wp14:editId="4C0CE803">
             <wp:extent cx="4636847" cy="1246088"/>
@@ -11396,7 +11603,7 @@
           <w:szCs w:val="26"/>
         </w:rPr>
       </w:pPr>
-      <w:bookmarkStart w:id="16" w:name="_Toc398750429"/>
+      <w:bookmarkStart w:id="15" w:name="_Toc398750429"/>
       <w:r>
         <w:rPr>
           <w:rFonts w:ascii="Times New Roman" w:hAnsi="Times New Roman" w:cs="Times New Roman"/>
@@ -11492,7 +11699,7 @@
         </w:rPr>
         <w:t xml:space="preserve"> Morlet wavelet</w:t>
       </w:r>
-      <w:bookmarkEnd w:id="16"/>
+      <w:bookmarkEnd w:id="15"/>
     </w:p>
     <w:p>
       <w:pPr>
@@ -11976,7 +12183,7 @@
           <w:szCs w:val="26"/>
         </w:rPr>
       </w:pPr>
-      <w:bookmarkStart w:id="17" w:name="_Toc398750430"/>
+      <w:bookmarkStart w:id="16" w:name="_Toc398750430"/>
       <w:r>
         <w:rPr>
           <w:rFonts w:ascii="Times New Roman" w:hAnsi="Times New Roman" w:cs="Times New Roman"/>
@@ -12072,7 +12279,7 @@
         </w:rPr>
         <w:t xml:space="preserve"> Shannon wavelet</w:t>
       </w:r>
-      <w:bookmarkEnd w:id="17"/>
+      <w:bookmarkEnd w:id="16"/>
     </w:p>
     <w:p>
       <w:pPr>
@@ -12725,7 +12932,7 @@
           <w:szCs w:val="26"/>
         </w:rPr>
       </w:pPr>
-      <w:bookmarkStart w:id="18" w:name="_Toc398750431"/>
+      <w:bookmarkStart w:id="17" w:name="_Toc398750431"/>
       <w:r>
         <w:rPr>
           <w:rFonts w:ascii="Times New Roman" w:hAnsi="Times New Roman" w:cs="Times New Roman"/>
@@ -12821,7 +13028,7 @@
         </w:rPr>
         <w:t xml:space="preserve"> Haar wavelet</w:t>
       </w:r>
-      <w:bookmarkEnd w:id="18"/>
+      <w:bookmarkEnd w:id="17"/>
     </w:p>
     <w:p>
       <w:pPr>
@@ -12858,8 +13065,8 @@
           <w:szCs w:val="32"/>
         </w:rPr>
       </w:pPr>
+      <w:bookmarkStart w:id="18" w:name="_Toc399267900"/>
       <w:bookmarkStart w:id="19" w:name="_Toc385832236"/>
-      <w:bookmarkStart w:id="20" w:name="_Toc399267900"/>
       <w:r>
         <w:rPr>
           <w:rFonts w:ascii="Times New Roman" w:hAnsi="Times New Roman" w:cs="Times New Roman"/>
@@ -12868,7 +13075,7 @@
         </w:rPr>
         <w:t>Wavelet trên ảnh màu RGB</w:t>
       </w:r>
-      <w:bookmarkEnd w:id="20"/>
+      <w:bookmarkEnd w:id="18"/>
     </w:p>
     <w:p>
       <w:pPr>
@@ -12885,7 +13092,7 @@
           <w:szCs w:val="26"/>
         </w:rPr>
       </w:pPr>
-      <w:bookmarkStart w:id="21" w:name="_Toc399267901"/>
+      <w:bookmarkStart w:id="20" w:name="_Toc399267901"/>
       <w:r>
         <w:rPr>
           <w:rFonts w:ascii="Times New Roman" w:hAnsi="Times New Roman" w:cs="Times New Roman"/>
@@ -12902,7 +13109,7 @@
         </w:rPr>
         <w:t>liên tục</w:t>
       </w:r>
-      <w:bookmarkEnd w:id="21"/>
+      <w:bookmarkEnd w:id="20"/>
     </w:p>
     <w:p>
       <w:pPr>
@@ -15397,9 +15604,9 @@
         </w:rPr>
         <w:t xml:space="preserve">Với mỗi gia trị của </w:t>
       </w:r>
-      <w:bookmarkStart w:id="22" w:name="OLE_LINK3"/>
-      <w:bookmarkStart w:id="23" w:name="OLE_LINK2"/>
-      <w:bookmarkStart w:id="24" w:name="OLE_LINK1"/>
+      <w:bookmarkStart w:id="21" w:name="OLE_LINK3"/>
+      <w:bookmarkStart w:id="22" w:name="OLE_LINK2"/>
+      <w:bookmarkStart w:id="23" w:name="OLE_LINK1"/>
       <m:oMath>
         <m:r>
           <m:rPr>
@@ -15434,9 +15641,9 @@
           <m:t>s</m:t>
         </m:r>
       </m:oMath>
+      <w:bookmarkEnd w:id="21"/>
       <w:bookmarkEnd w:id="22"/>
       <w:bookmarkEnd w:id="23"/>
-      <w:bookmarkEnd w:id="24"/>
       <w:r>
         <w:rPr>
           <w:rFonts w:ascii="Times New Roman" w:hAnsi="Times New Roman" w:cs="Times New Roman"/>
@@ -15466,18 +15673,7 @@
                 <w:sz w:val="26"/>
                 <w:szCs w:val="26"/>
               </w:rPr>
-              <m:t xml:space="preserve"> </m:t>
-            </m:r>
-            <m:r>
-              <m:rPr>
-                <m:sty m:val="p"/>
-              </m:rPr>
-              <w:rPr>
-                <w:rFonts w:ascii="Cambria Math" w:hAnsi="Cambria Math" w:cs="Times New Roman"/>
-                <w:sz w:val="26"/>
-                <w:szCs w:val="26"/>
-              </w:rPr>
-              <m:t>ψ</m:t>
+              <m:t xml:space="preserve"> ψ</m:t>
             </m:r>
           </m:e>
           <m:sub>
@@ -15966,9 +16162,9 @@
         </w:rPr>
         <w:t xml:space="preserve"> ở đây đóng vai trò là tham số tỷ lệ. Nếu </w:t>
       </w:r>
-      <w:bookmarkStart w:id="25" w:name="OLE_LINK9"/>
-      <w:bookmarkStart w:id="26" w:name="OLE_LINK8"/>
-      <w:bookmarkStart w:id="27" w:name="OLE_LINK7"/>
+      <w:bookmarkStart w:id="24" w:name="OLE_LINK9"/>
+      <w:bookmarkStart w:id="25" w:name="OLE_LINK8"/>
+      <w:bookmarkStart w:id="26" w:name="OLE_LINK7"/>
       <m:oMath>
         <m:r>
           <m:rPr>
@@ -15981,9 +16177,9 @@
           </w:rPr>
           <m:t>s</m:t>
         </m:r>
+        <w:bookmarkEnd w:id="24"/>
         <w:bookmarkEnd w:id="25"/>
         <w:bookmarkEnd w:id="26"/>
-        <w:bookmarkEnd w:id="27"/>
         <m:r>
           <m:rPr>
             <m:sty m:val="p"/>
@@ -16538,7 +16734,7 @@
           <w:szCs w:val="26"/>
         </w:rPr>
       </w:pPr>
-      <w:bookmarkStart w:id="28" w:name="_Toc399267902"/>
+      <w:bookmarkStart w:id="27" w:name="_Toc399267902"/>
       <w:r>
         <w:rPr>
           <w:rFonts w:ascii="Times New Roman" w:hAnsi="Times New Roman" w:cs="Times New Roman"/>
@@ -16555,7 +16751,7 @@
         </w:rPr>
         <w:t>rời rạc</w:t>
       </w:r>
-      <w:bookmarkEnd w:id="28"/>
+      <w:bookmarkEnd w:id="27"/>
     </w:p>
     <w:p>
       <w:pPr>
@@ -20189,8 +20385,10 @@
       <w:r>
         <w:rPr>
           <w:rFonts w:ascii="Times New Roman" w:hAnsi="Times New Roman" w:cs="Times New Roman"/>
-          <w:sz w:val="26"/>
-          <w:szCs w:val="26"/>
+          <w:noProof/>
+          <w:sz w:val="26"/>
+          <w:szCs w:val="26"/>
+          <w:lang w:eastAsia="ja-JP"/>
         </w:rPr>
         <w:drawing>
           <wp:inline distT="0" distB="0" distL="0" distR="0" wp14:anchorId="39B778F7" wp14:editId="7C291BF2">
@@ -20407,7 +20605,7 @@
           <w:szCs w:val="26"/>
         </w:rPr>
       </w:pPr>
-      <w:bookmarkStart w:id="29" w:name="_Toc399267903"/>
+      <w:bookmarkStart w:id="28" w:name="_Toc399267903"/>
       <w:r>
         <w:rPr>
           <w:rFonts w:ascii="Times New Roman" w:hAnsi="Times New Roman" w:cs="Times New Roman"/>
@@ -20416,7 +20614,7 @@
         </w:rPr>
         <w:t>Biến đổi wavelet phức</w:t>
       </w:r>
-      <w:bookmarkEnd w:id="29"/>
+      <w:bookmarkEnd w:id="28"/>
     </w:p>
     <w:p>
       <w:pPr>
@@ -20444,7 +20642,7 @@
           <w:szCs w:val="26"/>
         </w:rPr>
       </w:pPr>
-      <w:bookmarkStart w:id="30" w:name="_Toc399267904"/>
+      <w:bookmarkStart w:id="29" w:name="_Toc399267904"/>
       <w:r>
         <w:rPr>
           <w:rFonts w:ascii="Times New Roman" w:hAnsi="Times New Roman" w:cs="Times New Roman"/>
@@ -20453,7 +20651,7 @@
         </w:rPr>
         <w:t>Biến đổi wavelet nhanh</w:t>
       </w:r>
-      <w:bookmarkEnd w:id="30"/>
+      <w:bookmarkEnd w:id="29"/>
     </w:p>
     <w:p>
       <w:pPr>
@@ -20481,7 +20679,7 @@
           <w:szCs w:val="26"/>
         </w:rPr>
       </w:pPr>
-      <w:bookmarkStart w:id="31" w:name="_Toc399267905"/>
+      <w:bookmarkStart w:id="30" w:name="_Toc399267905"/>
       <w:r>
         <w:rPr>
           <w:rFonts w:ascii="Times New Roman" w:hAnsi="Times New Roman" w:cs="Times New Roman"/>
@@ -20490,7 +20688,7 @@
         </w:rPr>
         <w:t>Biến đổi wavelet 2-D</w:t>
       </w:r>
-      <w:bookmarkEnd w:id="31"/>
+      <w:bookmarkEnd w:id="30"/>
     </w:p>
     <w:p>
       <w:pPr>
@@ -24433,7 +24631,7 @@
           <w:szCs w:val="26"/>
         </w:rPr>
       </w:pPr>
-      <w:bookmarkStart w:id="32" w:name="_Toc398750432"/>
+      <w:bookmarkStart w:id="31" w:name="_Toc398750432"/>
       <w:r>
         <w:rPr>
           <w:rFonts w:ascii="Times New Roman" w:hAnsi="Times New Roman" w:cs="Times New Roman"/>
@@ -24559,7 +24757,7 @@
         </w:rPr>
         <w:t xml:space="preserve"> của FWT 2-D</w:t>
       </w:r>
-      <w:bookmarkEnd w:id="32"/>
+      <w:bookmarkEnd w:id="31"/>
     </w:p>
     <w:p>
       <w:pPr>
@@ -24636,7 +24834,7 @@
           <w:szCs w:val="26"/>
         </w:rPr>
       </w:pPr>
-      <w:bookmarkStart w:id="33" w:name="_Toc398750433"/>
+      <w:bookmarkStart w:id="32" w:name="_Toc398750433"/>
       <w:r>
         <w:rPr>
           <w:rFonts w:ascii="Times New Roman" w:hAnsi="Times New Roman" w:cs="Times New Roman"/>
@@ -24742,7 +24940,7 @@
         </w:rPr>
         <w:t xml:space="preserve"> FWT-2D</w:t>
       </w:r>
-      <w:bookmarkEnd w:id="33"/>
+      <w:bookmarkEnd w:id="32"/>
     </w:p>
     <w:p>
       <w:pPr>
@@ -24851,7 +25049,7 @@
           <w:szCs w:val="26"/>
         </w:rPr>
       </w:pPr>
-      <w:bookmarkStart w:id="34" w:name="_Toc398750434"/>
+      <w:bookmarkStart w:id="33" w:name="_Toc398750434"/>
       <w:r>
         <w:rPr>
           <w:rFonts w:ascii="Times New Roman" w:hAnsi="Times New Roman" w:cs="Times New Roman"/>
@@ -24977,7 +25175,7 @@
         </w:rPr>
         <w:t xml:space="preserve"> của FWT 2-D</w:t>
       </w:r>
-      <w:bookmarkEnd w:id="34"/>
+      <w:bookmarkEnd w:id="33"/>
     </w:p>
     <w:p>
       <w:pPr>
@@ -24994,7 +25192,7 @@
           <w:szCs w:val="26"/>
         </w:rPr>
       </w:pPr>
-      <w:bookmarkStart w:id="35" w:name="_Toc399267906"/>
+      <w:bookmarkStart w:id="34" w:name="_Toc399267906"/>
       <w:r>
         <w:rPr>
           <w:rFonts w:ascii="Times New Roman" w:hAnsi="Times New Roman" w:cs="Times New Roman"/>
@@ -25003,7 +25201,7 @@
         </w:rPr>
         <w:t>Gói wavelet</w:t>
       </w:r>
-      <w:bookmarkEnd w:id="35"/>
+      <w:bookmarkEnd w:id="34"/>
     </w:p>
     <w:p>
       <w:pPr>
@@ -25245,7 +25443,7 @@
           <w:szCs w:val="26"/>
         </w:rPr>
       </w:pPr>
-      <w:bookmarkStart w:id="36" w:name="_Toc398750435"/>
+      <w:bookmarkStart w:id="35" w:name="_Toc398750435"/>
       <w:r>
         <w:rPr>
           <w:rFonts w:ascii="Times New Roman" w:hAnsi="Times New Roman" w:cs="Times New Roman"/>
@@ -25341,7 +25539,7 @@
         </w:rPr>
         <w:t xml:space="preserve"> cây phân giải gói wavelet cấp 3</w:t>
       </w:r>
-      <w:bookmarkEnd w:id="36"/>
+      <w:bookmarkEnd w:id="35"/>
     </w:p>
     <w:p>
       <w:pPr>
@@ -27016,7 +27214,7 @@
           <w:szCs w:val="26"/>
         </w:rPr>
       </w:pPr>
-      <w:bookmarkStart w:id="37" w:name="_Toc398750436"/>
+      <w:bookmarkStart w:id="36" w:name="_Toc398750436"/>
       <w:r>
         <w:rPr>
           <w:rFonts w:ascii="Times New Roman" w:hAnsi="Times New Roman" w:cs="Times New Roman"/>
@@ -27112,7 +27310,7 @@
         </w:rPr>
         <w:t xml:space="preserve"> gói wavelet Haar</w:t>
       </w:r>
-      <w:bookmarkEnd w:id="37"/>
+      <w:bookmarkEnd w:id="36"/>
     </w:p>
     <w:p>
       <w:pPr>
@@ -27581,7 +27779,7 @@
           <w:szCs w:val="26"/>
         </w:rPr>
       </w:pPr>
-      <w:bookmarkStart w:id="38" w:name="_Toc398750437"/>
+      <w:bookmarkStart w:id="37" w:name="_Toc398750437"/>
       <w:r>
         <w:rPr>
           <w:rFonts w:ascii="Times New Roman" w:hAnsi="Times New Roman" w:cs="Times New Roman"/>
@@ -27677,7 +27875,7 @@
         </w:rPr>
         <w:t xml:space="preserve"> các gói wavelet được tổ chức thành cây</w:t>
       </w:r>
-      <w:bookmarkEnd w:id="38"/>
+      <w:bookmarkEnd w:id="37"/>
     </w:p>
     <w:p>
       <w:pPr>
@@ -27694,7 +27892,7 @@
           <w:szCs w:val="26"/>
         </w:rPr>
       </w:pPr>
-      <w:bookmarkStart w:id="39" w:name="_Toc399267907"/>
+      <w:bookmarkStart w:id="38" w:name="_Toc399267907"/>
       <w:r>
         <w:rPr>
           <w:rFonts w:ascii="Times New Roman" w:hAnsi="Times New Roman" w:cs="Times New Roman"/>
@@ -27703,7 +27901,7 @@
         </w:rPr>
         <w:t>Phân tích đa phân giải</w:t>
       </w:r>
-      <w:bookmarkEnd w:id="39"/>
+      <w:bookmarkEnd w:id="38"/>
     </w:p>
     <w:p>
       <w:pPr>
@@ -27801,34 +27999,54 @@
         <w:pStyle w:val="ListParagraph"/>
         <w:ind w:left="993" w:firstLine="447"/>
         <w:rPr>
-          <w:rFonts w:ascii="Times New Roman" w:hAnsi="Times New Roman" w:cs="Times New Roman"/>
-          <w:sz w:val="26"/>
-          <w:szCs w:val="26"/>
-        </w:rPr>
-      </w:pPr>
-      <w:r>
-        <w:rPr>
-          <w:rFonts w:ascii="Times New Roman" w:hAnsi="Times New Roman" w:cs="Times New Roman"/>
-          <w:sz w:val="26"/>
-          <w:szCs w:val="26"/>
-        </w:rPr>
-        <w:t>Hàm tỷ lệ là trực giao với tịnh tiến số nguyên.</w:t>
-      </w:r>
-      <w:r>
-        <w:rPr>
-          <w:rFonts w:ascii="Times New Roman" w:hAnsi="Times New Roman" w:cs="Times New Roman"/>
-          <w:sz w:val="26"/>
-          <w:szCs w:val="26"/>
-        </w:rPr>
-        <w:t xml:space="preserve"> </w:t>
-      </w:r>
-      <w:r>
-        <w:rPr>
-          <w:rFonts w:ascii="Times New Roman" w:hAnsi="Times New Roman" w:cs="Times New Roman"/>
-          <w:sz w:val="26"/>
-          <w:szCs w:val="26"/>
-        </w:rPr>
-        <w:t>Các không gian con mở rộng bằng hàm tỷ lệ ở độ phân giải thấp được chưa trong các không gian con ở độ phân giải cao hơn:</w:t>
+          <w:rFonts w:ascii="Times New Roman" w:eastAsiaTheme="minorEastAsia" w:hAnsi="Times New Roman" w:cs="Times New Roman"/>
+          <w:sz w:val="26"/>
+          <w:szCs w:val="26"/>
+        </w:rPr>
+      </w:pPr>
+      <w:r>
+        <w:rPr>
+          <w:rFonts w:ascii="Times New Roman" w:hAnsi="Times New Roman" w:cs="Times New Roman"/>
+          <w:sz w:val="26"/>
+          <w:szCs w:val="26"/>
+        </w:rPr>
+        <w:t xml:space="preserve">Ý tưởng chính của nó là nếu một tín hiệu có thể được biểu diễn bằng tổng trọng số của </w:t>
+      </w:r>
+      <m:oMath>
+        <m:r>
+          <w:rPr>
+            <w:rFonts w:ascii="Cambria Math" w:hAnsi="Cambria Math" w:cs="Times New Roman"/>
+            <w:sz w:val="26"/>
+            <w:szCs w:val="26"/>
+          </w:rPr>
+          <m:t>φ(t-k)</m:t>
+        </m:r>
+      </m:oMath>
+      <w:r>
+        <w:rPr>
+          <w:rFonts w:ascii="Times New Roman" w:eastAsiaTheme="minorEastAsia" w:hAnsi="Times New Roman" w:cs="Times New Roman"/>
+          <w:sz w:val="26"/>
+          <w:szCs w:val="26"/>
+        </w:rPr>
+        <w:t xml:space="preserve"> thì một tập hợp lớn hơn (bao gồm cả tập ban đầu) có thể được biểu diễn bằng tổng trọng số của </w:t>
+      </w:r>
+      <m:oMath>
+        <m:r>
+          <w:rPr>
+            <w:rFonts w:ascii="Cambria Math" w:hAnsi="Cambria Math" w:cs="Times New Roman"/>
+            <w:sz w:val="26"/>
+            <w:szCs w:val="26"/>
+          </w:rPr>
+          <m:t>φ(2t-k)</m:t>
+        </m:r>
+      </m:oMath>
+      <w:r>
+        <w:rPr>
+          <w:rFonts w:ascii="Times New Roman" w:eastAsiaTheme="minorEastAsia" w:hAnsi="Times New Roman" w:cs="Times New Roman"/>
+          <w:sz w:val="26"/>
+          <w:szCs w:val="26"/>
+        </w:rPr>
+        <w:t>.</w:t>
       </w:r>
     </w:p>
     <w:tbl>
@@ -27869,6 +28087,995 @@
             </w:pPr>
             <m:oMathPara>
               <m:oMath>
+                <m:r>
+                  <w:rPr>
+                    <w:rFonts w:ascii="Cambria Math" w:hAnsi="Cambria Math" w:cs="Times New Roman"/>
+                    <w:sz w:val="26"/>
+                    <w:szCs w:val="26"/>
+                  </w:rPr>
+                  <m:t>f</m:t>
+                </m:r>
+                <m:d>
+                  <m:dPr>
+                    <m:ctrlPr>
+                      <w:rPr>
+                        <w:rFonts w:ascii="Cambria Math" w:hAnsi="Cambria Math" w:cs="Times New Roman"/>
+                        <w:i/>
+                        <w:sz w:val="26"/>
+                        <w:szCs w:val="26"/>
+                      </w:rPr>
+                    </m:ctrlPr>
+                  </m:dPr>
+                  <m:e>
+                    <m:r>
+                      <w:rPr>
+                        <w:rFonts w:ascii="Cambria Math" w:hAnsi="Cambria Math" w:cs="Times New Roman"/>
+                        <w:sz w:val="26"/>
+                        <w:szCs w:val="26"/>
+                      </w:rPr>
+                      <m:t>t</m:t>
+                    </m:r>
+                  </m:e>
+                </m:d>
+                <m:r>
+                  <w:rPr>
+                    <w:rFonts w:ascii="Cambria Math" w:hAnsi="Cambria Math" w:cs="Times New Roman"/>
+                    <w:sz w:val="26"/>
+                    <w:szCs w:val="26"/>
+                  </w:rPr>
+                  <m:t>=</m:t>
+                </m:r>
+                <m:nary>
+                  <m:naryPr>
+                    <m:chr m:val="∑"/>
+                    <m:limLoc m:val="undOvr"/>
+                    <m:supHide m:val="1"/>
+                    <m:ctrlPr>
+                      <w:rPr>
+                        <w:rFonts w:ascii="Cambria Math" w:hAnsi="Cambria Math" w:cs="Times New Roman"/>
+                        <w:i/>
+                        <w:sz w:val="26"/>
+                        <w:szCs w:val="26"/>
+                      </w:rPr>
+                    </m:ctrlPr>
+                  </m:naryPr>
+                  <m:sub>
+                    <m:r>
+                      <w:rPr>
+                        <w:rFonts w:ascii="Cambria Math" w:hAnsi="Cambria Math" w:cs="Times New Roman"/>
+                        <w:sz w:val="26"/>
+                        <w:szCs w:val="26"/>
+                      </w:rPr>
+                      <m:t>k</m:t>
+                    </m:r>
+                  </m:sub>
+                  <m:sup/>
+                  <m:e>
+                    <m:sSub>
+                      <m:sSubPr>
+                        <m:ctrlPr>
+                          <w:rPr>
+                            <w:rFonts w:ascii="Cambria Math" w:hAnsi="Cambria Math" w:cs="Times New Roman"/>
+                            <w:i/>
+                            <w:sz w:val="26"/>
+                            <w:szCs w:val="26"/>
+                          </w:rPr>
+                        </m:ctrlPr>
+                      </m:sSubPr>
+                      <m:e>
+                        <m:r>
+                          <w:rPr>
+                            <w:rFonts w:ascii="Cambria Math" w:hAnsi="Cambria Math" w:cs="Times New Roman"/>
+                            <w:sz w:val="26"/>
+                            <w:szCs w:val="26"/>
+                          </w:rPr>
+                          <m:t>c</m:t>
+                        </m:r>
+                      </m:e>
+                      <m:sub>
+                        <m:r>
+                          <w:rPr>
+                            <w:rFonts w:ascii="Cambria Math" w:hAnsi="Cambria Math" w:cs="Times New Roman"/>
+                            <w:sz w:val="26"/>
+                            <w:szCs w:val="26"/>
+                          </w:rPr>
+                          <m:t>k</m:t>
+                        </m:r>
+                      </m:sub>
+                    </m:sSub>
+                    <m:sSub>
+                      <m:sSubPr>
+                        <m:ctrlPr>
+                          <w:rPr>
+                            <w:rFonts w:ascii="Cambria Math" w:hAnsi="Cambria Math" w:cs="Times New Roman"/>
+                            <w:i/>
+                            <w:sz w:val="26"/>
+                            <w:szCs w:val="26"/>
+                          </w:rPr>
+                        </m:ctrlPr>
+                      </m:sSubPr>
+                      <m:e>
+                        <m:r>
+                          <w:rPr>
+                            <w:rFonts w:ascii="Cambria Math" w:hAnsi="Cambria Math" w:cs="Times New Roman"/>
+                            <w:sz w:val="26"/>
+                            <w:szCs w:val="26"/>
+                          </w:rPr>
+                          <m:t>φ</m:t>
+                        </m:r>
+                      </m:e>
+                      <m:sub>
+                        <m:r>
+                          <w:rPr>
+                            <w:rFonts w:ascii="Cambria Math" w:hAnsi="Cambria Math" w:cs="Times New Roman"/>
+                            <w:sz w:val="26"/>
+                            <w:szCs w:val="26"/>
+                          </w:rPr>
+                          <m:t>k</m:t>
+                        </m:r>
+                      </m:sub>
+                    </m:sSub>
+                    <m:r>
+                      <w:rPr>
+                        <w:rFonts w:ascii="Cambria Math" w:hAnsi="Cambria Math" w:cs="Times New Roman"/>
+                        <w:sz w:val="26"/>
+                        <w:szCs w:val="26"/>
+                      </w:rPr>
+                      <m:t>(t)∈</m:t>
+                    </m:r>
+                  </m:e>
+                </m:nary>
+                <m:sSup>
+                  <m:sSupPr>
+                    <m:ctrlPr>
+                      <w:rPr>
+                        <w:rFonts w:ascii="Cambria Math" w:hAnsi="Cambria Math" w:cs="Times New Roman"/>
+                        <w:i/>
+                        <w:sz w:val="26"/>
+                        <w:szCs w:val="26"/>
+                      </w:rPr>
+                    </m:ctrlPr>
+                  </m:sSupPr>
+                  <m:e>
+                    <m:r>
+                      <w:rPr>
+                        <w:rFonts w:ascii="Cambria Math" w:hAnsi="Cambria Math" w:cs="Times New Roman"/>
+                        <w:sz w:val="26"/>
+                        <w:szCs w:val="26"/>
+                      </w:rPr>
+                      <m:t>L</m:t>
+                    </m:r>
+                  </m:e>
+                  <m:sup>
+                    <m:r>
+                      <w:rPr>
+                        <w:rFonts w:ascii="Cambria Math" w:hAnsi="Cambria Math" w:cs="Times New Roman"/>
+                        <w:sz w:val="26"/>
+                        <w:szCs w:val="26"/>
+                      </w:rPr>
+                      <m:t>2</m:t>
+                    </m:r>
+                  </m:sup>
+                </m:sSup>
+              </m:oMath>
+            </m:oMathPara>
+          </w:p>
+        </w:tc>
+        <w:tc>
+          <w:tcPr>
+            <w:tcW w:w="1007" w:type="dxa"/>
+            <w:vAlign w:val="center"/>
+          </w:tcPr>
+          <w:p>
+            <w:pPr>
+              <w:pStyle w:val="ListParagraph"/>
+              <w:ind w:left="0"/>
+              <w:rPr>
+                <w:rFonts w:ascii="Times New Roman" w:eastAsiaTheme="minorEastAsia" w:hAnsi="Times New Roman" w:cs="Times New Roman"/>
+                <w:sz w:val="26"/>
+                <w:szCs w:val="26"/>
+              </w:rPr>
+            </w:pPr>
+            <w:r>
+              <w:rPr>
+                <w:rFonts w:ascii="Times New Roman" w:eastAsiaTheme="minorEastAsia" w:hAnsi="Times New Roman" w:cs="Times New Roman"/>
+                <w:sz w:val="26"/>
+                <w:szCs w:val="26"/>
+              </w:rPr>
+              <w:t>(2.7-1)</w:t>
+            </w:r>
+          </w:p>
+        </w:tc>
+      </w:tr>
+    </w:tbl>
+    <w:p>
+      <w:pPr>
+        <w:pStyle w:val="ListParagraph"/>
+        <w:ind w:left="993" w:firstLine="447"/>
+        <w:rPr>
+          <w:rFonts w:ascii="Times New Roman" w:eastAsiaTheme="minorEastAsia" w:hAnsi="Times New Roman" w:cs="Times New Roman"/>
+          <w:sz w:val="26"/>
+          <w:szCs w:val="26"/>
+        </w:rPr>
+      </w:pPr>
+      <w:r>
+        <w:rPr>
+          <w:rFonts w:ascii="Times New Roman" w:hAnsi="Times New Roman" w:cs="Times New Roman"/>
+          <w:sz w:val="26"/>
+          <w:szCs w:val="26"/>
+        </w:rPr>
+        <w:t xml:space="preserve">Không gian con </w:t>
+      </w:r>
+      <m:oMath>
+        <m:sSub>
+          <m:sSubPr>
+            <m:ctrlPr>
+              <w:rPr>
+                <w:rFonts w:ascii="Cambria Math" w:hAnsi="Cambria Math" w:cs="Times New Roman"/>
+                <w:i/>
+                <w:sz w:val="26"/>
+                <w:szCs w:val="26"/>
+              </w:rPr>
+            </m:ctrlPr>
+          </m:sSubPr>
+          <m:e>
+            <m:r>
+              <w:rPr>
+                <w:rFonts w:ascii="Cambria Math" w:hAnsi="Cambria Math" w:cs="Times New Roman"/>
+                <w:sz w:val="26"/>
+                <w:szCs w:val="26"/>
+              </w:rPr>
+              <m:t>V</m:t>
+            </m:r>
+          </m:e>
+          <m:sub>
+            <m:r>
+              <w:rPr>
+                <w:rFonts w:ascii="Cambria Math" w:hAnsi="Cambria Math" w:cs="Times New Roman"/>
+                <w:sz w:val="26"/>
+                <w:szCs w:val="26"/>
+              </w:rPr>
+              <m:t>0</m:t>
+            </m:r>
+          </m:sub>
+        </m:sSub>
+        <m:r>
+          <w:rPr>
+            <w:rFonts w:ascii="Cambria Math" w:hAnsi="Cambria Math" w:cs="Times New Roman"/>
+            <w:sz w:val="26"/>
+            <w:szCs w:val="26"/>
+          </w:rPr>
+          <m:t>=</m:t>
+        </m:r>
+        <m:sSub>
+          <m:sSubPr>
+            <m:ctrlPr>
+              <w:rPr>
+                <w:rFonts w:ascii="Cambria Math" w:hAnsi="Cambria Math" w:cs="Times New Roman"/>
+                <w:i/>
+                <w:sz w:val="26"/>
+                <w:szCs w:val="26"/>
+              </w:rPr>
+            </m:ctrlPr>
+          </m:sSubPr>
+          <m:e>
+            <m:r>
+              <w:rPr>
+                <w:rFonts w:ascii="Cambria Math" w:hAnsi="Cambria Math" w:cs="Times New Roman"/>
+                <w:sz w:val="26"/>
+                <w:szCs w:val="26"/>
+              </w:rPr>
+              <m:t>Span</m:t>
+            </m:r>
+          </m:e>
+          <m:sub>
+            <m:r>
+              <w:rPr>
+                <w:rFonts w:ascii="Cambria Math" w:hAnsi="Cambria Math" w:cs="Times New Roman"/>
+                <w:sz w:val="26"/>
+                <w:szCs w:val="26"/>
+              </w:rPr>
+              <m:t>k</m:t>
+            </m:r>
+          </m:sub>
+        </m:sSub>
+        <m:d>
+          <m:dPr>
+            <m:begChr m:val="{"/>
+            <m:endChr m:val="}"/>
+            <m:ctrlPr>
+              <w:rPr>
+                <w:rFonts w:ascii="Cambria Math" w:hAnsi="Cambria Math" w:cs="Times New Roman"/>
+                <w:i/>
+                <w:sz w:val="26"/>
+                <w:szCs w:val="26"/>
+              </w:rPr>
+            </m:ctrlPr>
+          </m:dPr>
+          <m:e>
+            <m:sSub>
+              <m:sSubPr>
+                <m:ctrlPr>
+                  <w:rPr>
+                    <w:rFonts w:ascii="Cambria Math" w:hAnsi="Cambria Math" w:cs="Times New Roman"/>
+                    <w:i/>
+                    <w:sz w:val="26"/>
+                    <w:szCs w:val="26"/>
+                  </w:rPr>
+                </m:ctrlPr>
+              </m:sSubPr>
+              <m:e>
+                <m:r>
+                  <w:rPr>
+                    <w:rFonts w:ascii="Cambria Math" w:hAnsi="Cambria Math" w:cs="Times New Roman"/>
+                    <w:sz w:val="26"/>
+                    <w:szCs w:val="26"/>
+                  </w:rPr>
+                  <m:t>φ</m:t>
+                </m:r>
+              </m:e>
+              <m:sub>
+                <m:r>
+                  <w:rPr>
+                    <w:rFonts w:ascii="Cambria Math" w:hAnsi="Cambria Math" w:cs="Times New Roman"/>
+                    <w:sz w:val="26"/>
+                    <w:szCs w:val="26"/>
+                  </w:rPr>
+                  <m:t>k</m:t>
+                </m:r>
+              </m:sub>
+            </m:sSub>
+            <m:r>
+              <w:rPr>
+                <w:rFonts w:ascii="Cambria Math" w:hAnsi="Cambria Math" w:cs="Times New Roman"/>
+                <w:sz w:val="26"/>
+                <w:szCs w:val="26"/>
+              </w:rPr>
+              <m:t>(t)</m:t>
+            </m:r>
+          </m:e>
+        </m:d>
+        <m:r>
+          <w:rPr>
+            <w:rFonts w:ascii="Cambria Math" w:hAnsi="Cambria Math" w:cs="Times New Roman"/>
+            <w:sz w:val="26"/>
+            <w:szCs w:val="26"/>
+          </w:rPr>
+          <m:t>⊂</m:t>
+        </m:r>
+        <m:sSup>
+          <m:sSupPr>
+            <m:ctrlPr>
+              <w:rPr>
+                <w:rFonts w:ascii="Cambria Math" w:hAnsi="Cambria Math" w:cs="Times New Roman"/>
+                <w:i/>
+                <w:sz w:val="26"/>
+                <w:szCs w:val="26"/>
+              </w:rPr>
+            </m:ctrlPr>
+          </m:sSupPr>
+          <m:e>
+            <m:r>
+              <w:rPr>
+                <w:rFonts w:ascii="Cambria Math" w:hAnsi="Cambria Math" w:cs="Times New Roman"/>
+                <w:sz w:val="26"/>
+                <w:szCs w:val="26"/>
+              </w:rPr>
+              <m:t>L</m:t>
+            </m:r>
+          </m:e>
+          <m:sup>
+            <m:r>
+              <w:rPr>
+                <w:rFonts w:ascii="Cambria Math" w:hAnsi="Cambria Math" w:cs="Times New Roman"/>
+                <w:sz w:val="26"/>
+                <w:szCs w:val="26"/>
+              </w:rPr>
+              <m:t>2</m:t>
+            </m:r>
+          </m:sup>
+        </m:sSup>
+      </m:oMath>
+      <w:r>
+        <w:rPr>
+          <w:rFonts w:ascii="Times New Roman" w:eastAsiaTheme="minorEastAsia" w:hAnsi="Times New Roman" w:cs="Times New Roman"/>
+          <w:sz w:val="26"/>
+          <w:szCs w:val="26"/>
+        </w:rPr>
+        <w:t>.</w:t>
+      </w:r>
+    </w:p>
+    <w:p>
+      <w:pPr>
+        <w:pStyle w:val="ListParagraph"/>
+        <w:ind w:left="993" w:firstLine="447"/>
+        <w:rPr>
+          <w:rFonts w:ascii="Times New Roman" w:eastAsiaTheme="minorEastAsia" w:hAnsi="Times New Roman" w:cs="Times New Roman"/>
+          <w:sz w:val="26"/>
+          <w:szCs w:val="26"/>
+        </w:rPr>
+      </w:pPr>
+      <w:r>
+        <w:rPr>
+          <w:rFonts w:ascii="Times New Roman" w:eastAsiaTheme="minorEastAsia" w:hAnsi="Times New Roman" w:cs="Times New Roman"/>
+          <w:sz w:val="26"/>
+          <w:szCs w:val="26"/>
+        </w:rPr>
+        <w:t>Khi tăng kích thước không gian con sẽ làm thay đổi tỷ lệ thời gian của hàm tỷ lệ:</w:t>
+      </w:r>
+    </w:p>
+    <w:tbl>
+      <w:tblPr>
+        <w:tblStyle w:val="TableGrid"/>
+        <w:tblW w:w="0" w:type="auto"/>
+        <w:tblInd w:w="993" w:type="dxa"/>
+        <w:tblBorders>
+          <w:top w:val="none" w:sz="0" w:space="0" w:color="auto"/>
+          <w:left w:val="none" w:sz="0" w:space="0" w:color="auto"/>
+          <w:bottom w:val="none" w:sz="0" w:space="0" w:color="auto"/>
+          <w:right w:val="none" w:sz="0" w:space="0" w:color="auto"/>
+          <w:insideH w:val="none" w:sz="0" w:space="0" w:color="auto"/>
+          <w:insideV w:val="none" w:sz="0" w:space="0" w:color="auto"/>
+        </w:tblBorders>
+        <w:tblLook w:val="04A0" w:firstRow="1" w:lastRow="0" w:firstColumn="1" w:lastColumn="0" w:noHBand="0" w:noVBand="1"/>
+      </w:tblPr>
+      <w:tblGrid>
+        <w:gridCol w:w="7337"/>
+        <w:gridCol w:w="1007"/>
+      </w:tblGrid>
+      <w:tr>
+        <w:tc>
+          <w:tcPr>
+            <w:tcW w:w="7337" w:type="dxa"/>
+            <w:vAlign w:val="center"/>
+          </w:tcPr>
+          <w:p>
+            <w:pPr>
+              <w:pStyle w:val="ListParagraph"/>
+              <w:spacing w:after="120"/>
+              <w:ind w:left="0"/>
+              <w:rPr>
+                <w:rFonts w:ascii="Times New Roman" w:hAnsi="Times New Roman" w:cs="Times New Roman"/>
+                <w:sz w:val="26"/>
+                <w:szCs w:val="26"/>
+              </w:rPr>
+            </w:pPr>
+            <m:oMathPara>
+              <m:oMath>
+                <m:sSub>
+                  <m:sSubPr>
+                    <m:ctrlPr>
+                      <w:rPr>
+                        <w:rFonts w:ascii="Cambria Math" w:hAnsi="Cambria Math" w:cs="Times New Roman"/>
+                        <w:i/>
+                        <w:sz w:val="26"/>
+                        <w:szCs w:val="26"/>
+                      </w:rPr>
+                    </m:ctrlPr>
+                  </m:sSubPr>
+                  <m:e>
+                    <m:r>
+                      <w:rPr>
+                        <w:rFonts w:ascii="Cambria Math" w:hAnsi="Cambria Math" w:cs="Times New Roman"/>
+                        <w:sz w:val="26"/>
+                        <w:szCs w:val="26"/>
+                      </w:rPr>
+                      <m:t>φ</m:t>
+                    </m:r>
+                  </m:e>
+                  <m:sub>
+                    <m:r>
+                      <w:rPr>
+                        <w:rFonts w:ascii="Cambria Math" w:hAnsi="Cambria Math" w:cs="Times New Roman"/>
+                        <w:sz w:val="26"/>
+                        <w:szCs w:val="26"/>
+                      </w:rPr>
+                      <m:t>j,k</m:t>
+                    </m:r>
+                  </m:sub>
+                </m:sSub>
+                <m:d>
+                  <m:dPr>
+                    <m:ctrlPr>
+                      <w:rPr>
+                        <w:rFonts w:ascii="Cambria Math" w:hAnsi="Cambria Math" w:cs="Times New Roman"/>
+                        <w:i/>
+                        <w:sz w:val="26"/>
+                        <w:szCs w:val="26"/>
+                      </w:rPr>
+                    </m:ctrlPr>
+                  </m:dPr>
+                  <m:e>
+                    <m:r>
+                      <w:rPr>
+                        <w:rFonts w:ascii="Cambria Math" w:hAnsi="Cambria Math" w:cs="Times New Roman"/>
+                        <w:sz w:val="26"/>
+                        <w:szCs w:val="26"/>
+                      </w:rPr>
+                      <m:t>t</m:t>
+                    </m:r>
+                  </m:e>
+                </m:d>
+                <m:r>
+                  <w:rPr>
+                    <w:rFonts w:ascii="Cambria Math" w:hAnsi="Cambria Math" w:cs="Times New Roman"/>
+                    <w:sz w:val="26"/>
+                    <w:szCs w:val="26"/>
+                  </w:rPr>
+                  <m:t>=</m:t>
+                </m:r>
+                <m:sSup>
+                  <m:sSupPr>
+                    <m:ctrlPr>
+                      <w:rPr>
+                        <w:rFonts w:ascii="Cambria Math" w:hAnsi="Cambria Math" w:cs="Times New Roman"/>
+                        <w:i/>
+                        <w:sz w:val="26"/>
+                        <w:szCs w:val="26"/>
+                      </w:rPr>
+                    </m:ctrlPr>
+                  </m:sSupPr>
+                  <m:e>
+                    <m:r>
+                      <w:rPr>
+                        <w:rFonts w:ascii="Cambria Math" w:hAnsi="Cambria Math" w:cs="Times New Roman"/>
+                        <w:sz w:val="26"/>
+                        <w:szCs w:val="26"/>
+                      </w:rPr>
+                      <m:t>2</m:t>
+                    </m:r>
+                  </m:e>
+                  <m:sup>
+                    <m:r>
+                      <w:rPr>
+                        <w:rFonts w:ascii="Cambria Math" w:hAnsi="Cambria Math" w:cs="Times New Roman"/>
+                        <w:sz w:val="26"/>
+                        <w:szCs w:val="26"/>
+                      </w:rPr>
+                      <m:t>-j/2</m:t>
+                    </m:r>
+                  </m:sup>
+                </m:sSup>
+                <m:r>
+                  <w:rPr>
+                    <w:rFonts w:ascii="Cambria Math" w:hAnsi="Cambria Math" w:cs="Times New Roman"/>
+                    <w:sz w:val="26"/>
+                    <w:szCs w:val="26"/>
+                  </w:rPr>
+                  <m:t>φ(</m:t>
+                </m:r>
+                <m:sSup>
+                  <m:sSupPr>
+                    <m:ctrlPr>
+                      <w:rPr>
+                        <w:rFonts w:ascii="Cambria Math" w:hAnsi="Cambria Math" w:cs="Times New Roman"/>
+                        <w:i/>
+                        <w:sz w:val="26"/>
+                        <w:szCs w:val="26"/>
+                      </w:rPr>
+                    </m:ctrlPr>
+                  </m:sSupPr>
+                  <m:e>
+                    <m:r>
+                      <w:rPr>
+                        <w:rFonts w:ascii="Cambria Math" w:hAnsi="Cambria Math" w:cs="Times New Roman"/>
+                        <w:sz w:val="26"/>
+                        <w:szCs w:val="26"/>
+                      </w:rPr>
+                      <m:t>2</m:t>
+                    </m:r>
+                  </m:e>
+                  <m:sup>
+                    <m:r>
+                      <w:rPr>
+                        <w:rFonts w:ascii="Cambria Math" w:hAnsi="Cambria Math" w:cs="Times New Roman"/>
+                        <w:sz w:val="26"/>
+                        <w:szCs w:val="26"/>
+                      </w:rPr>
+                      <m:t>-j</m:t>
+                    </m:r>
+                  </m:sup>
+                </m:sSup>
+                <m:r>
+                  <w:rPr>
+                    <w:rFonts w:ascii="Cambria Math" w:hAnsi="Cambria Math" w:cs="Times New Roman"/>
+                    <w:sz w:val="26"/>
+                    <w:szCs w:val="26"/>
+                  </w:rPr>
+                  <m:t>t-k)</m:t>
+                </m:r>
+              </m:oMath>
+            </m:oMathPara>
+          </w:p>
+        </w:tc>
+        <w:tc>
+          <w:tcPr>
+            <w:tcW w:w="1007" w:type="dxa"/>
+            <w:vAlign w:val="center"/>
+          </w:tcPr>
+          <w:p>
+            <w:pPr>
+              <w:pStyle w:val="ListParagraph"/>
+              <w:ind w:left="0"/>
+              <w:rPr>
+                <w:rFonts w:ascii="Times New Roman" w:eastAsiaTheme="minorEastAsia" w:hAnsi="Times New Roman" w:cs="Times New Roman"/>
+                <w:sz w:val="26"/>
+                <w:szCs w:val="26"/>
+              </w:rPr>
+            </w:pPr>
+            <w:r>
+              <w:rPr>
+                <w:rFonts w:ascii="Times New Roman" w:eastAsiaTheme="minorEastAsia" w:hAnsi="Times New Roman" w:cs="Times New Roman"/>
+                <w:sz w:val="26"/>
+                <w:szCs w:val="26"/>
+              </w:rPr>
+              <w:t>(2.7-2)</w:t>
+            </w:r>
+          </w:p>
+        </w:tc>
+      </w:tr>
+    </w:tbl>
+    <w:p>
+      <w:pPr>
+        <w:pStyle w:val="ListParagraph"/>
+        <w:ind w:left="993" w:firstLine="447"/>
+        <w:rPr>
+          <w:rFonts w:ascii="Times New Roman" w:hAnsi="Times New Roman" w:cs="Times New Roman"/>
+          <w:sz w:val="26"/>
+          <w:szCs w:val="26"/>
+        </w:rPr>
+      </w:pPr>
+      <w:r>
+        <w:rPr>
+          <w:rFonts w:ascii="Times New Roman" w:hAnsi="Times New Roman" w:cs="Times New Roman"/>
+          <w:sz w:val="26"/>
+          <w:szCs w:val="26"/>
+        </w:rPr>
+        <w:t>Hàm tỷ lệ là trực giao với tịnh tiến số nguyên.</w:t>
+      </w:r>
+      <w:r>
+        <w:rPr>
+          <w:rFonts w:ascii="Times New Roman" w:hAnsi="Times New Roman" w:cs="Times New Roman"/>
+          <w:sz w:val="26"/>
+          <w:szCs w:val="26"/>
+        </w:rPr>
+        <w:t xml:space="preserve"> </w:t>
+      </w:r>
+      <w:r>
+        <w:rPr>
+          <w:rFonts w:ascii="Times New Roman" w:hAnsi="Times New Roman" w:cs="Times New Roman"/>
+          <w:sz w:val="26"/>
+          <w:szCs w:val="26"/>
+        </w:rPr>
+        <w:t>Các không gian con mở rộng bằng hàm tỷ lệ ở độ phân giải thấp được chưa trong các không gian con ở độ phân giải cao hơn:</w:t>
+      </w:r>
+    </w:p>
+    <w:tbl>
+      <w:tblPr>
+        <w:tblStyle w:val="TableGrid"/>
+        <w:tblW w:w="0" w:type="auto"/>
+        <w:tblInd w:w="993" w:type="dxa"/>
+        <w:tblBorders>
+          <w:top w:val="none" w:sz="0" w:space="0" w:color="auto"/>
+          <w:left w:val="none" w:sz="0" w:space="0" w:color="auto"/>
+          <w:bottom w:val="none" w:sz="0" w:space="0" w:color="auto"/>
+          <w:right w:val="none" w:sz="0" w:space="0" w:color="auto"/>
+          <w:insideH w:val="none" w:sz="0" w:space="0" w:color="auto"/>
+          <w:insideV w:val="none" w:sz="0" w:space="0" w:color="auto"/>
+        </w:tblBorders>
+        <w:tblLook w:val="04A0" w:firstRow="1" w:lastRow="0" w:firstColumn="1" w:lastColumn="0" w:noHBand="0" w:noVBand="1"/>
+      </w:tblPr>
+      <w:tblGrid>
+        <w:gridCol w:w="7337"/>
+        <w:gridCol w:w="1007"/>
+      </w:tblGrid>
+      <w:tr>
+        <w:tc>
+          <w:tcPr>
+            <w:tcW w:w="7337" w:type="dxa"/>
+            <w:vAlign w:val="center"/>
+          </w:tcPr>
+          <w:p>
+            <w:pPr>
+              <w:pStyle w:val="ListParagraph"/>
+              <w:spacing w:after="120"/>
+              <w:ind w:left="0"/>
+              <w:rPr>
+                <w:rFonts w:ascii="Times New Roman" w:eastAsiaTheme="minorEastAsia" w:hAnsi="Times New Roman" w:cs="Times New Roman"/>
+                <w:sz w:val="26"/>
+                <w:szCs w:val="26"/>
+              </w:rPr>
+            </w:pPr>
+            <m:oMathPara>
+              <m:oMath>
+                <m:sSub>
+                  <m:sSubPr>
+                    <m:ctrlPr>
+                      <w:rPr>
+                        <w:rFonts w:ascii="Cambria Math" w:hAnsi="Cambria Math" w:cs="Times New Roman"/>
+                        <w:i/>
+                        <w:sz w:val="26"/>
+                        <w:szCs w:val="26"/>
+                      </w:rPr>
+                    </m:ctrlPr>
+                  </m:sSubPr>
+                  <m:e>
+                    <m:r>
+                      <w:rPr>
+                        <w:rFonts w:ascii="Cambria Math" w:hAnsi="Cambria Math" w:cs="Times New Roman"/>
+                        <w:sz w:val="26"/>
+                        <w:szCs w:val="26"/>
+                      </w:rPr>
+                      <m:t>V</m:t>
+                    </m:r>
+                  </m:e>
+                  <m:sub>
+                    <m:r>
+                      <w:rPr>
+                        <w:rFonts w:ascii="Cambria Math" w:hAnsi="Cambria Math" w:cs="Times New Roman"/>
+                        <w:sz w:val="26"/>
+                        <w:szCs w:val="26"/>
+                      </w:rPr>
+                      <m:t>j</m:t>
+                    </m:r>
+                  </m:sub>
+                </m:sSub>
+                <m:r>
+                  <w:rPr>
+                    <w:rFonts w:ascii="Cambria Math" w:hAnsi="Cambria Math" w:cs="Times New Roman"/>
+                    <w:sz w:val="26"/>
+                    <w:szCs w:val="26"/>
+                  </w:rPr>
+                  <m:t>=Span</m:t>
+                </m:r>
+                <m:d>
+                  <m:dPr>
+                    <m:begChr m:val="{"/>
+                    <m:endChr m:val="}"/>
+                    <m:ctrlPr>
+                      <w:rPr>
+                        <w:rFonts w:ascii="Cambria Math" w:hAnsi="Cambria Math" w:cs="Times New Roman"/>
+                        <w:i/>
+                        <w:sz w:val="26"/>
+                        <w:szCs w:val="26"/>
+                      </w:rPr>
+                    </m:ctrlPr>
+                  </m:dPr>
+                  <m:e>
+                    <m:sSub>
+                      <m:sSubPr>
+                        <m:ctrlPr>
+                          <w:rPr>
+                            <w:rFonts w:ascii="Cambria Math" w:hAnsi="Cambria Math" w:cs="Times New Roman"/>
+                            <w:i/>
+                            <w:sz w:val="26"/>
+                            <w:szCs w:val="26"/>
+                          </w:rPr>
+                        </m:ctrlPr>
+                      </m:sSubPr>
+                      <m:e>
+                        <m:r>
+                          <w:rPr>
+                            <w:rFonts w:ascii="Cambria Math" w:hAnsi="Cambria Math" w:cs="Times New Roman"/>
+                            <w:sz w:val="26"/>
+                            <w:szCs w:val="26"/>
+                          </w:rPr>
+                          <m:t>φ</m:t>
+                        </m:r>
+                      </m:e>
+                      <m:sub>
+                        <m:r>
+                          <w:rPr>
+                            <w:rFonts w:ascii="Cambria Math" w:hAnsi="Cambria Math" w:cs="Times New Roman"/>
+                            <w:sz w:val="26"/>
+                            <w:szCs w:val="26"/>
+                          </w:rPr>
+                          <m:t>k</m:t>
+                        </m:r>
+                      </m:sub>
+                    </m:sSub>
+                    <m:r>
+                      <w:rPr>
+                        <w:rFonts w:ascii="Cambria Math" w:hAnsi="Cambria Math" w:cs="Times New Roman"/>
+                        <w:sz w:val="26"/>
+                        <w:szCs w:val="26"/>
+                      </w:rPr>
+                      <m:t>(</m:t>
+                    </m:r>
+                    <m:sSup>
+                      <m:sSupPr>
+                        <m:ctrlPr>
+                          <w:rPr>
+                            <w:rFonts w:ascii="Cambria Math" w:hAnsi="Cambria Math" w:cs="Times New Roman"/>
+                            <w:i/>
+                            <w:sz w:val="26"/>
+                            <w:szCs w:val="26"/>
+                          </w:rPr>
+                        </m:ctrlPr>
+                      </m:sSupPr>
+                      <m:e>
+                        <m:r>
+                          <w:rPr>
+                            <w:rFonts w:ascii="Cambria Math" w:hAnsi="Cambria Math" w:cs="Times New Roman"/>
+                            <w:sz w:val="26"/>
+                            <w:szCs w:val="26"/>
+                          </w:rPr>
+                          <m:t>2</m:t>
+                        </m:r>
+                      </m:e>
+                      <m:sup>
+                        <m:r>
+                          <w:rPr>
+                            <w:rFonts w:ascii="Cambria Math" w:hAnsi="Cambria Math" w:cs="Times New Roman"/>
+                            <w:sz w:val="26"/>
+                            <w:szCs w:val="26"/>
+                          </w:rPr>
+                          <m:t>j</m:t>
+                        </m:r>
+                      </m:sup>
+                    </m:sSup>
+                    <m:r>
+                      <w:rPr>
+                        <w:rFonts w:ascii="Cambria Math" w:hAnsi="Cambria Math" w:cs="Times New Roman"/>
+                        <w:sz w:val="26"/>
+                        <w:szCs w:val="26"/>
+                      </w:rPr>
+                      <m:t>t)</m:t>
+                    </m:r>
+                  </m:e>
+                </m:d>
+                <m:r>
+                  <w:rPr>
+                    <w:rFonts w:ascii="Cambria Math" w:hAnsi="Cambria Math" w:cs="Times New Roman"/>
+                    <w:sz w:val="26"/>
+                    <w:szCs w:val="26"/>
+                  </w:rPr>
+                  <m:t>=Span</m:t>
+                </m:r>
+                <m:d>
+                  <m:dPr>
+                    <m:begChr m:val="{"/>
+                    <m:endChr m:val="}"/>
+                    <m:ctrlPr>
+                      <w:rPr>
+                        <w:rFonts w:ascii="Cambria Math" w:hAnsi="Cambria Math" w:cs="Times New Roman"/>
+                        <w:i/>
+                        <w:sz w:val="26"/>
+                        <w:szCs w:val="26"/>
+                      </w:rPr>
+                    </m:ctrlPr>
+                  </m:dPr>
+                  <m:e>
+                    <m:sSub>
+                      <m:sSubPr>
+                        <m:ctrlPr>
+                          <w:rPr>
+                            <w:rFonts w:ascii="Cambria Math" w:hAnsi="Cambria Math" w:cs="Times New Roman"/>
+                            <w:i/>
+                            <w:sz w:val="26"/>
+                            <w:szCs w:val="26"/>
+                          </w:rPr>
+                        </m:ctrlPr>
+                      </m:sSubPr>
+                      <m:e>
+                        <m:r>
+                          <w:rPr>
+                            <w:rFonts w:ascii="Cambria Math" w:hAnsi="Cambria Math" w:cs="Times New Roman"/>
+                            <w:sz w:val="26"/>
+                            <w:szCs w:val="26"/>
+                          </w:rPr>
+                          <m:t>φ</m:t>
+                        </m:r>
+                      </m:e>
+                      <m:sub>
+                        <m:r>
+                          <w:rPr>
+                            <w:rFonts w:ascii="Cambria Math" w:hAnsi="Cambria Math" w:cs="Times New Roman"/>
+                            <w:sz w:val="26"/>
+                            <w:szCs w:val="26"/>
+                          </w:rPr>
+                          <m:t>j,k</m:t>
+                        </m:r>
+                      </m:sub>
+                    </m:sSub>
+                    <m:r>
+                      <w:rPr>
+                        <w:rFonts w:ascii="Cambria Math" w:hAnsi="Cambria Math" w:cs="Times New Roman"/>
+                        <w:sz w:val="26"/>
+                        <w:szCs w:val="26"/>
+                      </w:rPr>
+                      <m:t>(t)</m:t>
+                    </m:r>
+                  </m:e>
+                </m:d>
+                <m:r>
+                  <w:rPr>
+                    <w:rFonts w:ascii="Cambria Math" w:hAnsi="Cambria Math" w:cs="Times New Roman"/>
+                    <w:sz w:val="26"/>
+                    <w:szCs w:val="26"/>
+                  </w:rPr>
+                  <m:t>∈</m:t>
+                </m:r>
+                <m:sSup>
+                  <m:sSupPr>
+                    <m:ctrlPr>
+                      <w:rPr>
+                        <w:rFonts w:ascii="Cambria Math" w:hAnsi="Cambria Math" w:cs="Times New Roman"/>
+                        <w:i/>
+                        <w:sz w:val="26"/>
+                        <w:szCs w:val="26"/>
+                      </w:rPr>
+                    </m:ctrlPr>
+                  </m:sSupPr>
+                  <m:e>
+                    <m:r>
+                      <w:rPr>
+                        <w:rFonts w:ascii="Cambria Math" w:hAnsi="Cambria Math" w:cs="Times New Roman"/>
+                        <w:sz w:val="26"/>
+                        <w:szCs w:val="26"/>
+                      </w:rPr>
+                      <m:t>L</m:t>
+                    </m:r>
+                  </m:e>
+                  <m:sup>
+                    <m:r>
+                      <w:rPr>
+                        <w:rFonts w:ascii="Cambria Math" w:hAnsi="Cambria Math" w:cs="Times New Roman"/>
+                        <w:sz w:val="26"/>
+                        <w:szCs w:val="26"/>
+                      </w:rPr>
+                      <m:t>2</m:t>
+                    </m:r>
+                  </m:sup>
+                </m:sSup>
+              </m:oMath>
+            </m:oMathPara>
+          </w:p>
+        </w:tc>
+        <w:tc>
+          <w:tcPr>
+            <w:tcW w:w="1007" w:type="dxa"/>
+            <w:vAlign w:val="center"/>
+          </w:tcPr>
+          <w:p>
+            <w:pPr>
+              <w:pStyle w:val="ListParagraph"/>
+              <w:ind w:left="0"/>
+              <w:rPr>
+                <w:rFonts w:ascii="Times New Roman" w:eastAsiaTheme="minorEastAsia" w:hAnsi="Times New Roman" w:cs="Times New Roman"/>
+                <w:sz w:val="26"/>
+                <w:szCs w:val="26"/>
+              </w:rPr>
+            </w:pPr>
+            <w:r>
+              <w:rPr>
+                <w:rFonts w:ascii="Times New Roman" w:eastAsiaTheme="minorEastAsia" w:hAnsi="Times New Roman" w:cs="Times New Roman"/>
+                <w:sz w:val="26"/>
+                <w:szCs w:val="26"/>
+              </w:rPr>
+              <w:t>(2.7-3)</w:t>
+            </w:r>
+          </w:p>
+        </w:tc>
+      </w:tr>
+      <w:tr>
+        <w:tc>
+          <w:tcPr>
+            <w:tcW w:w="7337" w:type="dxa"/>
+            <w:vAlign w:val="center"/>
+          </w:tcPr>
+          <w:p>
+            <w:pPr>
+              <w:pStyle w:val="ListParagraph"/>
+              <w:ind w:left="0"/>
+              <w:rPr>
+                <w:rFonts w:ascii="Times New Roman" w:eastAsia="Arial" w:hAnsi="Times New Roman" w:cs="Times New Roman"/>
+                <w:sz w:val="26"/>
+                <w:szCs w:val="26"/>
+              </w:rPr>
+            </w:pPr>
+            <m:oMathPara>
+              <m:oMath>
                 <m:sSub>
                   <m:sSubPr>
                     <m:ctrlPr>
@@ -28142,7 +29349,7 @@
                 <w:sz w:val="26"/>
                 <w:szCs w:val="26"/>
               </w:rPr>
-              <w:t>(2.7-1)</w:t>
+              <w:t>(2.7-4)</w:t>
             </w:r>
           </w:p>
         </w:tc>
@@ -28427,7 +29634,15 @@
                 <w:sz w:val="26"/>
                 <w:szCs w:val="26"/>
               </w:rPr>
-              <w:t>(2.7-2)</w:t>
+              <w:t>(2.7-5</w:t>
+            </w:r>
+            <w:r>
+              <w:rPr>
+                <w:rFonts w:ascii="Times New Roman" w:eastAsiaTheme="minorEastAsia" w:hAnsi="Times New Roman" w:cs="Times New Roman"/>
+                <w:sz w:val="26"/>
+                <w:szCs w:val="26"/>
+              </w:rPr>
+              <w:t>)</w:t>
             </w:r>
           </w:p>
         </w:tc>
@@ -28449,7 +29664,17 @@
           <w:sz w:val="26"/>
           <w:szCs w:val="26"/>
         </w:rPr>
-        <w:t>Một kỹ thuật xử lý ảnh nhiều tầng kha quan trọng với phân tích đa phân giải là mã hóa băng con. Trong mã hóa băng con, một ảnh sẽ được chia thành một tập gồm các thành phần giới hạn băng, gọi là băng con. Việc phân giải được thực hiện để băng con có thể tái hợp để hồi phục lại ảnh gốc mà không bị lỗi. Việc phân giải và hồi phục này được thực hiện bằng bộ lọc số.</w:t>
+        <w:t>Một kỹ thuật xử lý ảnh nhiều tầng kha quan trọng với phân tích đa phân giải là mã hóa băng con. Trong mã hóa</w:t>
+      </w:r>
+      <w:bookmarkStart w:id="39" w:name="_GoBack"/>
+      <w:bookmarkEnd w:id="39"/>
+      <w:r>
+        <w:rPr>
+          <w:rFonts w:ascii="Times New Roman" w:hAnsi="Times New Roman" w:cs="Times New Roman"/>
+          <w:sz w:val="26"/>
+          <w:szCs w:val="26"/>
+        </w:rPr>
+        <w:t xml:space="preserve"> băng con, một ảnh sẽ được chia thành một tập gồm các thành phần giới hạn băng, gọi là băng con. Việc phân giải được thực hiện để băng con có thể tái hợp để hồi phục lại ảnh gốc mà không bị lỗi. Việc phân giải và hồi phục này được thực hiện bằng bộ lọc số.</w:t>
       </w:r>
     </w:p>
     <w:p>
@@ -28475,6 +29700,7 @@
           <w:sz w:val="32"/>
           <w:szCs w:val="32"/>
         </w:rPr>
+        <w:lastRenderedPageBreak/>
         <w:t>Wavelet trên ảnh độ sâu</w:t>
       </w:r>
       <w:bookmarkEnd w:id="40"/>
@@ -28622,7 +29848,6 @@
           <w:sz w:val="26"/>
           <w:szCs w:val="26"/>
         </w:rPr>
-        <w:lastRenderedPageBreak/>
         <w:t>Có nhiều kỹ thuật mã hóa ảnh, ngày nay mã hóa băng con là phương pháp thành công nhất</w:t>
       </w:r>
       <w:r>
@@ -30259,6 +31484,7 @@
           <w:szCs w:val="26"/>
           <w:lang w:eastAsia="ja-JP"/>
         </w:rPr>
+        <w:lastRenderedPageBreak/>
         <w:drawing>
           <wp:inline distT="0" distB="0" distL="0" distR="0" wp14:anchorId="00703EF2" wp14:editId="6D2B8B8C">
             <wp:extent cx="5786120" cy="1331595"/>
@@ -30506,18 +31732,7 @@
           <w:szCs w:val="26"/>
           <w:lang w:eastAsia="ja-JP"/>
         </w:rPr>
-        <w:t xml:space="preserve"> loại bỏ tính tương quan giữa các thành phần của ảnh. JPEG 2000 sử dụng biến đổi màu thuận nghịch (RCT) làm việc với </w:t>
-      </w:r>
-      <w:r>
-        <w:rPr>
-          <w:rFonts w:ascii="Times New Roman" w:hAnsi="Times New Roman" w:cs="Times New Roman"/>
-          <w:noProof/>
-          <w:sz w:val="26"/>
-          <w:szCs w:val="26"/>
-          <w:lang w:eastAsia="ja-JP"/>
-        </w:rPr>
-        <w:lastRenderedPageBreak/>
-        <w:t>giá trị nguyên và biến đổi màu không thuận nghịch (ICT) làm việc với giá trị thực. RCT và ICT chuyển dữ liệu ảnh từ không gian màu RGB sang YCrCb.</w:t>
+        <w:t xml:space="preserve"> loại bỏ tính tương quan giữa các thành phần của ảnh. JPEG 2000 sử dụng biến đổi màu thuận nghịch (RCT) làm việc với giá trị nguyên và biến đổi màu không thuận nghịch (ICT) làm việc với giá trị thực. RCT và ICT chuyển dữ liệu ảnh từ không gian màu RGB sang YCrCb.</w:t>
       </w:r>
     </w:p>
     <w:p>
@@ -30796,6 +32011,7 @@
           <w:szCs w:val="26"/>
           <w:lang w:eastAsia="ja-JP"/>
         </w:rPr>
+        <w:lastRenderedPageBreak/>
         <w:drawing>
           <wp:inline distT="0" distB="0" distL="0" distR="0" wp14:anchorId="7E9651F6" wp14:editId="38E922FB">
             <wp:extent cx="3919136" cy="2794406"/>
@@ -31063,18 +32279,7 @@
           <w:szCs w:val="26"/>
           <w:lang w:eastAsia="ja-JP"/>
         </w:rPr>
-        <w:t xml:space="preserve">các hệ số sẽ được lượng tử hóa theo phép lượng tử vô hướng. Bước này giúp tỷ lệ nén cao hơn bằng cách thể hiện </w:t>
-      </w:r>
-      <w:r>
-        <w:rPr>
-          <w:rFonts w:ascii="Times New Roman" w:hAnsi="Times New Roman" w:cs="Times New Roman"/>
-          <w:noProof/>
-          <w:sz w:val="26"/>
-          <w:szCs w:val="26"/>
-          <w:lang w:eastAsia="ja-JP"/>
-        </w:rPr>
-        <w:lastRenderedPageBreak/>
-        <w:t>các giá trị biến đổi với độ chính xác tương ứng cần thiết với mức chi tiết của ảnh cần nén. Các hàm lượng tử hóa khác nhau sẽ được áp dụng cho các băng con khác nhau và được thực hiện theo biểu thức:</w:t>
+        <w:t>các hệ số sẽ được lượng tử hóa theo phép lượng tử vô hướng. Bước này giúp tỷ lệ nén cao hơn bằng cách thể hiện các giá trị biến đổi với độ chính xác tương ứng cần thiết với mức chi tiết của ảnh cần nén. Các hàm lượng tử hóa khác nhau sẽ được áp dụng cho các băng con khác nhau và được thực hiện theo biểu thức:</w:t>
       </w:r>
     </w:p>
     <w:tbl>
@@ -31835,7 +33040,18 @@
           <w:szCs w:val="26"/>
           <w:lang w:eastAsia="ja-JP"/>
         </w:rPr>
-        <w:t xml:space="preserve">Phương pháp SPIHT được thiết kế tối ưu cho truyền dẫn lũy tiến, truyền các giá trị mang thông tin quan trọng đi trước. Ngoài ra nó sử dụng kỹ thuật mã nhúng nên bộ mã hóa chỉ cần nén một lần nhưng có thể giải nén ra nhiều chất lượng khác nhau. </w:t>
+        <w:t xml:space="preserve">Phương pháp SPIHT được thiết kế tối ưu cho truyền dẫn lũy tiến, truyền các giá trị mang thông tin quan trọng đi trước. Ngoài ra nó sử dụng kỹ thuật </w:t>
+      </w:r>
+      <w:r>
+        <w:rPr>
+          <w:rFonts w:ascii="Times New Roman" w:hAnsi="Times New Roman" w:cs="Times New Roman"/>
+          <w:noProof/>
+          <w:sz w:val="26"/>
+          <w:szCs w:val="26"/>
+          <w:lang w:eastAsia="ja-JP"/>
+        </w:rPr>
+        <w:lastRenderedPageBreak/>
+        <w:t xml:space="preserve">mã nhúng nên bộ mã hóa chỉ cần nén một lần nhưng có thể giải nén ra nhiều chất lượng khác nhau. </w:t>
       </w:r>
       <w:r>
         <w:rPr>
@@ -31999,7 +33215,6 @@
           <w:sz w:val="26"/>
           <w:szCs w:val="26"/>
         </w:rPr>
-        <w:lastRenderedPageBreak/>
         <w:t>Trong hệ thống nén thoại/audio, tín hiệu được biến đổi bằng một dãy lọc cấu trúc cây. Sự định vị tần số xấp xỉ các băng tới hạn của tai người.</w:t>
       </w:r>
     </w:p>
@@ -32126,7 +33341,16 @@
           <w:sz w:val="26"/>
           <w:szCs w:val="26"/>
         </w:rPr>
-        <w:t>Khi chúng ta xem một vân tay là một bức ảnh, ý tưởng ban đầu là tách nó thành từng khối, chẳng hạn như 256x256 điểm ảnh và gán một độ xám từ 0 (trắng hoàn toàn) đến 256 (đen hoàn toàn). Bằng cách này, chúng ta giữ lại được thông tin cần thiết bằng các chuỗi số gồm số điểm ảnh và độ xám tương ứng.</w:t>
+        <w:t xml:space="preserve">Khi chúng ta xem một vân tay là một bức ảnh, ý tưởng ban đầu là tách nó thành từng khối, chẳng hạn như 256x256 điểm ảnh và gán một độ xám từ 0 (trắng hoàn toàn) đến 256 (đen hoàn toàn). Bằng cách này, chúng ta giữ lại </w:t>
+      </w:r>
+      <w:r>
+        <w:rPr>
+          <w:rFonts w:ascii="Times New Roman" w:hAnsi="Times New Roman" w:cs="Times New Roman"/>
+          <w:sz w:val="26"/>
+          <w:szCs w:val="26"/>
+        </w:rPr>
+        <w:lastRenderedPageBreak/>
+        <w:t>được thông tin cần thiết bằng các chuỗi số gồm số điểm ảnh và độ xám tương ứng.</w:t>
       </w:r>
     </w:p>
     <w:p>
@@ -32544,7 +33768,6 @@
           <w:sz w:val="26"/>
           <w:szCs w:val="26"/>
         </w:rPr>
-        <w:lastRenderedPageBreak/>
         <w:t>Việc giảm nhiễu ở ảnh giúp cho việc kiểm tra</w:t>
       </w:r>
       <w:r>
@@ -32735,7 +33958,16 @@
           <w:sz w:val="26"/>
           <w:szCs w:val="26"/>
         </w:rPr>
-        <w:t xml:space="preserve">dữ liệu nhiễu động được ghi lại suốt một vụ mùa bắp và được phân tích bằng biến đổi </w:t>
+        <w:t xml:space="preserve">dữ liệu nhiễu </w:t>
+      </w:r>
+      <w:r>
+        <w:rPr>
+          <w:rFonts w:ascii="Times New Roman" w:hAnsi="Times New Roman" w:cs="Times New Roman"/>
+          <w:sz w:val="26"/>
+          <w:szCs w:val="26"/>
+        </w:rPr>
+        <w:lastRenderedPageBreak/>
+        <w:t xml:space="preserve">động được ghi lại suốt một vụ mùa bắp và được phân tích bằng biến đổi </w:t>
       </w:r>
       <w:r>
         <w:rPr>
@@ -32981,7 +34213,11 @@
       </w:r>
       <w:bookmarkEnd w:id="58"/>
     </w:p>
-    <w:p/>
+    <w:p>
+      <w:pPr>
+        <w:pStyle w:val="ListParagraph"/>
+      </w:pPr>
+    </w:p>
     <w:p>
       <w:pPr>
         <w:pStyle w:val="Heading1"/>
@@ -33005,7 +34241,6 @@
           <w:sz w:val="32"/>
           <w:szCs w:val="32"/>
         </w:rPr>
-        <w:lastRenderedPageBreak/>
         <w:t>Tài liệu tham khảo</w:t>
       </w:r>
       <w:bookmarkEnd w:id="19"/>
@@ -33049,23 +34284,23 @@
           <w:sz w:val="26"/>
           <w:szCs w:val="26"/>
         </w:rPr>
-        <w:t>R</w:t>
-      </w:r>
-      <w:r>
-        <w:rPr>
-          <w:rFonts w:ascii="Times New Roman" w:hAnsi="Times New Roman" w:cs="Times New Roman"/>
-          <w:sz w:val="26"/>
-          <w:szCs w:val="26"/>
-        </w:rPr>
-        <w:t>afael</w:t>
-      </w:r>
-      <w:r>
-        <w:rPr>
-          <w:rFonts w:ascii="Times New Roman" w:hAnsi="Times New Roman" w:cs="Times New Roman"/>
-          <w:sz w:val="26"/>
-          <w:szCs w:val="26"/>
-        </w:rPr>
-        <w:t xml:space="preserve"> C. Gonzalez &amp; R. E. Woods</w:t>
+        <w:t>M. Sifuzzaman, M.R. Islam</w:t>
+      </w:r>
+      <w:r>
+        <w:rPr>
+          <w:rFonts w:ascii="Times New Roman" w:hAnsi="Times New Roman" w:cs="Times New Roman"/>
+          <w:sz w:val="26"/>
+          <w:szCs w:val="26"/>
+        </w:rPr>
+        <w:t xml:space="preserve">, </w:t>
+      </w:r>
+      <w:r>
+        <w:rPr>
+          <w:rFonts w:ascii="Times New Roman" w:hAnsi="Times New Roman" w:cs="Times New Roman"/>
+          <w:sz w:val="26"/>
+          <w:szCs w:val="26"/>
+        </w:rPr>
+        <w:t>M.Z. Ali</w:t>
       </w:r>
       <w:r>
         <w:rPr>
@@ -33082,7 +34317,7 @@
           <w:sz w:val="26"/>
           <w:szCs w:val="26"/>
         </w:rPr>
-        <w:t>Digital Image Processing Third Edition</w:t>
+        <w:t>Application of Wavelet Transform and its Advantages Compared to Fourier Transform</w:t>
       </w:r>
       <w:r>
         <w:rPr>
@@ -33107,63 +34342,15 @@
           <w:sz w:val="26"/>
           <w:szCs w:val="26"/>
         </w:rPr>
-        <w:t>Prentice Hall</w:t>
-      </w:r>
-      <w:r>
-        <w:rPr>
-          <w:rFonts w:ascii="Times New Roman" w:hAnsi="Times New Roman" w:cs="Times New Roman"/>
-          <w:sz w:val="26"/>
-          <w:szCs w:val="26"/>
-        </w:rPr>
-        <w:t xml:space="preserve">, ISBN </w:t>
-      </w:r>
-      <w:r>
-        <w:rPr>
-          <w:rFonts w:ascii="Times New Roman" w:hAnsi="Times New Roman" w:cs="Times New Roman"/>
-          <w:sz w:val="26"/>
-          <w:szCs w:val="26"/>
-        </w:rPr>
-        <w:t>978-0131687288</w:t>
-      </w:r>
-      <w:r>
-        <w:rPr>
-          <w:rFonts w:ascii="Times New Roman" w:hAnsi="Times New Roman" w:cs="Times New Roman"/>
-          <w:sz w:val="26"/>
-          <w:szCs w:val="26"/>
-        </w:rPr>
-        <w:t xml:space="preserve">, </w:t>
-      </w:r>
-      <w:r>
-        <w:rPr>
-          <w:rFonts w:ascii="Times New Roman" w:hAnsi="Times New Roman" w:cs="Times New Roman"/>
-          <w:sz w:val="26"/>
-          <w:szCs w:val="26"/>
-        </w:rPr>
-        <w:t>pp</w:t>
-      </w:r>
-      <w:r>
-        <w:rPr>
-          <w:rFonts w:ascii="Times New Roman" w:hAnsi="Times New Roman" w:cs="Times New Roman"/>
-          <w:sz w:val="26"/>
-          <w:szCs w:val="26"/>
-        </w:rPr>
-        <w:t>.</w:t>
-      </w:r>
-      <w:r>
-        <w:rPr>
-          <w:rFonts w:ascii="Times New Roman" w:hAnsi="Times New Roman" w:cs="Times New Roman"/>
-          <w:sz w:val="26"/>
-          <w:szCs w:val="26"/>
-        </w:rPr>
-        <w:t xml:space="preserve"> 483-543, 20</w:t>
-      </w:r>
-      <w:r>
-        <w:rPr>
-          <w:rFonts w:ascii="Times New Roman" w:hAnsi="Times New Roman" w:cs="Times New Roman"/>
-          <w:sz w:val="26"/>
-          <w:szCs w:val="26"/>
-        </w:rPr>
-        <w:t>06.</w:t>
+        <w:t>Vidyasagar University</w:t>
+      </w:r>
+      <w:r>
+        <w:rPr>
+          <w:rFonts w:ascii="Times New Roman" w:hAnsi="Times New Roman" w:cs="Times New Roman"/>
+          <w:sz w:val="26"/>
+          <w:szCs w:val="26"/>
+        </w:rPr>
+        <w:t>, 2009.</w:t>
       </w:r>
     </w:p>
     <w:p>
@@ -33186,7 +34373,23 @@
           <w:sz w:val="26"/>
           <w:szCs w:val="26"/>
         </w:rPr>
-        <w:t>Richard Szeliski</w:t>
+        <w:t>R</w:t>
+      </w:r>
+      <w:r>
+        <w:rPr>
+          <w:rFonts w:ascii="Times New Roman" w:hAnsi="Times New Roman" w:cs="Times New Roman"/>
+          <w:sz w:val="26"/>
+          <w:szCs w:val="26"/>
+        </w:rPr>
+        <w:t>afael</w:t>
+      </w:r>
+      <w:r>
+        <w:rPr>
+          <w:rFonts w:ascii="Times New Roman" w:hAnsi="Times New Roman" w:cs="Times New Roman"/>
+          <w:sz w:val="26"/>
+          <w:szCs w:val="26"/>
+        </w:rPr>
+        <w:t xml:space="preserve"> C. Gonzalez &amp; R. E. Woods</w:t>
       </w:r>
       <w:r>
         <w:rPr>
@@ -33203,7 +34406,7 @@
           <w:sz w:val="26"/>
           <w:szCs w:val="26"/>
         </w:rPr>
-        <w:t>Computer Vision: Algorithms and Applications</w:t>
+        <w:t>Digital Image Processing Third Edition</w:t>
       </w:r>
       <w:r>
         <w:rPr>
@@ -33228,71 +34431,31 @@
           <w:sz w:val="26"/>
           <w:szCs w:val="26"/>
         </w:rPr>
-        <w:t xml:space="preserve">Springer, ISBN </w:t>
-      </w:r>
-      <w:r>
-        <w:rPr>
-          <w:rFonts w:ascii="Times New Roman" w:hAnsi="Times New Roman" w:cs="Times New Roman"/>
-          <w:sz w:val="26"/>
-          <w:szCs w:val="26"/>
-        </w:rPr>
-        <w:t>978-1848829343</w:t>
-      </w:r>
-      <w:r>
-        <w:rPr>
-          <w:rFonts w:ascii="Times New Roman" w:hAnsi="Times New Roman" w:cs="Times New Roman"/>
-          <w:sz w:val="26"/>
-          <w:szCs w:val="26"/>
-        </w:rPr>
-        <w:t xml:space="preserve">, </w:t>
-      </w:r>
-      <w:r>
-        <w:rPr>
-          <w:rFonts w:ascii="Times New Roman" w:hAnsi="Times New Roman" w:cs="Times New Roman"/>
-          <w:sz w:val="26"/>
-          <w:szCs w:val="26"/>
-        </w:rPr>
-        <w:t>p</w:t>
-      </w:r>
-      <w:r>
-        <w:rPr>
-          <w:rFonts w:ascii="Times New Roman" w:hAnsi="Times New Roman" w:cs="Times New Roman"/>
-          <w:sz w:val="26"/>
-          <w:szCs w:val="26"/>
-        </w:rPr>
-        <w:t>p</w:t>
-      </w:r>
-      <w:r>
-        <w:rPr>
-          <w:rFonts w:ascii="Times New Roman" w:hAnsi="Times New Roman" w:cs="Times New Roman"/>
-          <w:sz w:val="26"/>
-          <w:szCs w:val="26"/>
-        </w:rPr>
-        <w:t>.</w:t>
-      </w:r>
-      <w:r>
-        <w:rPr>
-          <w:rFonts w:ascii="Times New Roman" w:hAnsi="Times New Roman" w:cs="Times New Roman"/>
-          <w:sz w:val="26"/>
-          <w:szCs w:val="26"/>
-        </w:rPr>
-        <w:t xml:space="preserve"> 154-</w:t>
-      </w:r>
-      <w:r>
-        <w:rPr>
-          <w:rFonts w:ascii="Times New Roman" w:hAnsi="Times New Roman" w:cs="Times New Roman"/>
-          <w:sz w:val="26"/>
-          <w:szCs w:val="26"/>
-        </w:rPr>
-        <w:t>160</w:t>
-      </w:r>
-      <w:r>
-        <w:rPr>
-          <w:rFonts w:ascii="Times New Roman" w:hAnsi="Times New Roman" w:cs="Times New Roman"/>
-          <w:sz w:val="26"/>
-          <w:szCs w:val="26"/>
-        </w:rPr>
-        <w:t>, 2010.</w:t>
+        <w:t>Prentice Hall</w:t>
+      </w:r>
+      <w:r>
+        <w:rPr>
+          <w:rFonts w:ascii="Times New Roman" w:hAnsi="Times New Roman" w:cs="Times New Roman"/>
+          <w:sz w:val="26"/>
+          <w:szCs w:val="26"/>
+        </w:rPr>
+        <w:t xml:space="preserve">, ISBN </w:t>
+      </w:r>
+      <w:r>
+        <w:rPr>
+          <w:rFonts w:ascii="Times New Roman" w:hAnsi="Times New Roman" w:cs="Times New Roman"/>
+          <w:sz w:val="26"/>
+          <w:szCs w:val="26"/>
+        </w:rPr>
+        <w:t>978-0131687288</w:t>
+      </w:r>
+      <w:r>
+        <w:rPr>
+          <w:rFonts w:ascii="Times New Roman" w:hAnsi="Times New Roman" w:cs="Times New Roman"/>
+          <w:sz w:val="26"/>
+          <w:szCs w:val="26"/>
+        </w:rPr>
+        <w:t>, pp. 483-543, 2006.</w:t>
       </w:r>
     </w:p>
     <w:p>
@@ -33315,23 +34478,7 @@
           <w:sz w:val="26"/>
           <w:szCs w:val="26"/>
         </w:rPr>
-        <w:t>M. Sifuzzaman, M.R. Islam</w:t>
-      </w:r>
-      <w:r>
-        <w:rPr>
-          <w:rFonts w:ascii="Times New Roman" w:hAnsi="Times New Roman" w:cs="Times New Roman"/>
-          <w:sz w:val="26"/>
-          <w:szCs w:val="26"/>
-        </w:rPr>
-        <w:t xml:space="preserve">, </w:t>
-      </w:r>
-      <w:r>
-        <w:rPr>
-          <w:rFonts w:ascii="Times New Roman" w:hAnsi="Times New Roman" w:cs="Times New Roman"/>
-          <w:sz w:val="26"/>
-          <w:szCs w:val="26"/>
-        </w:rPr>
-        <w:t>M.Z. Ali</w:t>
+        <w:t>Richard Szeliski</w:t>
       </w:r>
       <w:r>
         <w:rPr>
@@ -33348,7 +34495,7 @@
           <w:sz w:val="26"/>
           <w:szCs w:val="26"/>
         </w:rPr>
-        <w:t>Application of Wavelet Transform and its Advantages Compared to Fourier Transform</w:t>
+        <w:t>Computer Vision: Algorithms and Applications</w:t>
       </w:r>
       <w:r>
         <w:rPr>
@@ -33365,31 +34512,55 @@
           <w:sz w:val="26"/>
           <w:szCs w:val="26"/>
         </w:rPr>
-        <w:t xml:space="preserve">, </w:t>
-      </w:r>
-      <w:r>
-        <w:rPr>
-          <w:rFonts w:ascii="Times New Roman" w:hAnsi="Times New Roman" w:cs="Times New Roman"/>
-          <w:sz w:val="26"/>
-          <w:szCs w:val="26"/>
-        </w:rPr>
-        <w:t>Vidyasagar University</w:t>
-      </w:r>
-      <w:r>
-        <w:rPr>
-          <w:rFonts w:ascii="Times New Roman" w:hAnsi="Times New Roman" w:cs="Times New Roman"/>
-          <w:sz w:val="26"/>
-          <w:szCs w:val="26"/>
-        </w:rPr>
-        <w:t xml:space="preserve">, </w:t>
-      </w:r>
-      <w:r>
-        <w:rPr>
-          <w:rFonts w:ascii="Times New Roman" w:hAnsi="Times New Roman" w:cs="Times New Roman"/>
-          <w:sz w:val="26"/>
-          <w:szCs w:val="26"/>
-        </w:rPr>
-        <w:t>2009.</w:t>
+        <w:t xml:space="preserve">, Springer, ISBN </w:t>
+      </w:r>
+      <w:r>
+        <w:rPr>
+          <w:rFonts w:ascii="Times New Roman" w:hAnsi="Times New Roman" w:cs="Times New Roman"/>
+          <w:sz w:val="26"/>
+          <w:szCs w:val="26"/>
+        </w:rPr>
+        <w:t>978-1848829343</w:t>
+      </w:r>
+      <w:r>
+        <w:rPr>
+          <w:rFonts w:ascii="Times New Roman" w:hAnsi="Times New Roman" w:cs="Times New Roman"/>
+          <w:sz w:val="26"/>
+          <w:szCs w:val="26"/>
+        </w:rPr>
+        <w:t>, p</w:t>
+      </w:r>
+      <w:r>
+        <w:rPr>
+          <w:rFonts w:ascii="Times New Roman" w:hAnsi="Times New Roman" w:cs="Times New Roman"/>
+          <w:sz w:val="26"/>
+          <w:szCs w:val="26"/>
+        </w:rPr>
+        <w:t>p</w:t>
+      </w:r>
+      <w:r>
+        <w:rPr>
+          <w:rFonts w:ascii="Times New Roman" w:hAnsi="Times New Roman" w:cs="Times New Roman"/>
+          <w:sz w:val="26"/>
+          <w:szCs w:val="26"/>
+        </w:rPr>
+        <w:t>.</w:t>
+      </w:r>
+      <w:r>
+        <w:rPr>
+          <w:rFonts w:ascii="Times New Roman" w:hAnsi="Times New Roman" w:cs="Times New Roman"/>
+          <w:sz w:val="26"/>
+          <w:szCs w:val="26"/>
+        </w:rPr>
+        <w:t xml:space="preserve"> 154-</w:t>
+      </w:r>
+      <w:r>
+        <w:rPr>
+          <w:rFonts w:ascii="Times New Roman" w:hAnsi="Times New Roman" w:cs="Times New Roman"/>
+          <w:sz w:val="26"/>
+          <w:szCs w:val="26"/>
+        </w:rPr>
+        <w:t>160, 2010.</w:t>
       </w:r>
     </w:p>
     <w:p>
@@ -33430,57 +34601,7 @@
           <w:sz w:val="26"/>
           <w:szCs w:val="26"/>
         </w:rPr>
-        <w:t>Nguyễn Thị Lụa</w:t>
-      </w:r>
-      <w:r>
-        <w:rPr>
-          <w:rFonts w:ascii="Times New Roman" w:hAnsi="Times New Roman" w:cs="Times New Roman"/>
-          <w:sz w:val="26"/>
-          <w:szCs w:val="26"/>
-        </w:rPr>
-        <w:t>: “</w:t>
-      </w:r>
-      <w:r>
-        <w:rPr>
-          <w:rFonts w:ascii="Times New Roman" w:hAnsi="Times New Roman" w:cs="Times New Roman"/>
-          <w:i/>
-          <w:sz w:val="26"/>
-          <w:szCs w:val="26"/>
-        </w:rPr>
-        <w:t>Nghiên cứu lý thuyết wavelet trong xử lý tín hiệu</w:t>
-      </w:r>
-      <w:r>
-        <w:rPr>
-          <w:rFonts w:ascii="Times New Roman" w:hAnsi="Times New Roman" w:cs="Times New Roman"/>
-          <w:i/>
-          <w:sz w:val="26"/>
-          <w:szCs w:val="26"/>
-        </w:rPr>
-        <w:t>”</w:t>
-      </w:r>
-      <w:r>
-        <w:rPr>
-          <w:rFonts w:ascii="Times New Roman" w:hAnsi="Times New Roman" w:cs="Times New Roman"/>
-          <w:sz w:val="26"/>
-          <w:szCs w:val="26"/>
-        </w:rPr>
-        <w:t xml:space="preserve">, </w:t>
-      </w:r>
-      <w:r>
-        <w:rPr>
-          <w:rFonts w:ascii="Times New Roman" w:hAnsi="Times New Roman" w:cs="Times New Roman"/>
-          <w:sz w:val="26"/>
-          <w:szCs w:val="26"/>
-        </w:rPr>
-        <w:t xml:space="preserve">Đại học Bách Khoa Hà Nội, </w:t>
-      </w:r>
-      <w:r>
-        <w:rPr>
-          <w:rFonts w:ascii="Times New Roman" w:hAnsi="Times New Roman" w:cs="Times New Roman"/>
-          <w:sz w:val="26"/>
-          <w:szCs w:val="26"/>
-        </w:rPr>
-        <w:t>2001.</w:t>
+        <w:t>Đỗ Ngọc Anh: “Nén ảnh sử dụng biến đổi wavelet và ứng dụng trong các dịch vụ dữ liệu đa phương tiện di động”, Đại học Bách Khoa Hà Nội, 2006.</w:t>
       </w:r>
     </w:p>
     <w:p>
@@ -33503,15 +34624,7 @@
           <w:sz w:val="26"/>
           <w:szCs w:val="26"/>
         </w:rPr>
-        <w:t>Trần Duy Hưng</w:t>
-      </w:r>
-      <w:r>
-        <w:rPr>
-          <w:rFonts w:ascii="Times New Roman" w:hAnsi="Times New Roman" w:cs="Times New Roman"/>
-          <w:sz w:val="26"/>
-          <w:szCs w:val="26"/>
-        </w:rPr>
-        <w:t>: “</w:t>
+        <w:t>Nguyễn Thị Lụa: “</w:t>
       </w:r>
       <w:r>
         <w:rPr>
@@ -33520,15 +34633,24 @@
           <w:sz w:val="26"/>
           <w:szCs w:val="26"/>
         </w:rPr>
-        <w:t>Kỹ thuật xử lý ảnh sử dụng biến đổi Wavelet</w:t>
-      </w:r>
-      <w:r>
-        <w:rPr>
-          <w:rFonts w:ascii="Times New Roman" w:hAnsi="Times New Roman" w:cs="Times New Roman"/>
-          <w:sz w:val="26"/>
-          <w:szCs w:val="26"/>
-        </w:rPr>
-        <w:t>”.</w:t>
+        <w:t>Nghiên cứu lý thuyết wavelet trong xử lý tín hiệu</w:t>
+      </w:r>
+      <w:r>
+        <w:rPr>
+          <w:rFonts w:ascii="Times New Roman" w:hAnsi="Times New Roman" w:cs="Times New Roman"/>
+          <w:i/>
+          <w:sz w:val="26"/>
+          <w:szCs w:val="26"/>
+        </w:rPr>
+        <w:t>”</w:t>
+      </w:r>
+      <w:r>
+        <w:rPr>
+          <w:rFonts w:ascii="Times New Roman" w:hAnsi="Times New Roman" w:cs="Times New Roman"/>
+          <w:sz w:val="26"/>
+          <w:szCs w:val="26"/>
+        </w:rPr>
+        <w:t>, Đại học Bách Khoa Hà Nội, 2001.</w:t>
       </w:r>
     </w:p>
     <w:p>
@@ -33551,7 +34673,24 @@
           <w:sz w:val="26"/>
           <w:szCs w:val="26"/>
         </w:rPr>
-        <w:t>Đỗ Ngọc Anh: “Nén ảnh sử dụng biến đổi wavelet và ứng dụng trong các dịch vụ dữ liệu đa phương tiện di động”, Đại học Bách Khoa Hà Nội, 2006.</w:t>
+        <w:t>Trần Duy Hưng: “</w:t>
+      </w:r>
+      <w:r>
+        <w:rPr>
+          <w:rFonts w:ascii="Times New Roman" w:hAnsi="Times New Roman" w:cs="Times New Roman"/>
+          <w:i/>
+          <w:sz w:val="26"/>
+          <w:szCs w:val="26"/>
+        </w:rPr>
+        <w:t>Kỹ thuật xử lý ảnh sử dụng biến đổi Wavelet</w:t>
+      </w:r>
+      <w:r>
+        <w:rPr>
+          <w:rFonts w:ascii="Times New Roman" w:hAnsi="Times New Roman" w:cs="Times New Roman"/>
+          <w:sz w:val="26"/>
+          <w:szCs w:val="26"/>
+        </w:rPr>
+        <w:t>”.</w:t>
       </w:r>
     </w:p>
     <w:p>
@@ -33594,7 +34733,7 @@
             <w:sz w:val="26"/>
             <w:szCs w:val="26"/>
           </w:rPr>
-          <w:t>http://www.mathworks.com/help/wavelet/ug/wavelet-packets.html</w:t>
+          <w:t>http://en.wikipedia.org/wiki/Wavelet_transform</w:t>
         </w:r>
       </w:hyperlink>
     </w:p>
@@ -33620,7 +34759,7 @@
             <w:sz w:val="26"/>
             <w:szCs w:val="26"/>
           </w:rPr>
-          <w:t>http://en.wikipedia.org/wiki/Wavelet_transform</w:t>
+          <w:t>http://www.mathworks.com/help/wavelet/ug/wavelet-packets.html</w:t>
         </w:r>
       </w:hyperlink>
     </w:p>
@@ -33728,7 +34867,7 @@
             <w:sz w:val="20"/>
             <w:szCs w:val="20"/>
           </w:rPr>
-          <w:t>3</w:t>
+          <w:t>15</w:t>
         </w:r>
         <w:r>
           <w:rPr>
@@ -35516,15 +36655,6 @@
   </w:num>
   <w:num w:numId="25">
     <w:abstractNumId w:val="14"/>
-    <w:lvlOverride w:ilvl="0"/>
-    <w:lvlOverride w:ilvl="1"/>
-    <w:lvlOverride w:ilvl="2"/>
-    <w:lvlOverride w:ilvl="3"/>
-    <w:lvlOverride w:ilvl="4"/>
-    <w:lvlOverride w:ilvl="5"/>
-    <w:lvlOverride w:ilvl="6"/>
-    <w:lvlOverride w:ilvl="7"/>
-    <w:lvlOverride w:ilvl="8"/>
   </w:num>
   <w:num w:numId="26">
     <w:abstractNumId w:val="4"/>
@@ -37152,584 +38282,6 @@
 </w:styles>
 </file>
 
-<file path=word/glossary/document.xml><?xml version="1.0" encoding="utf-8"?>
-<w:glossaryDocument xmlns:wpc="http://schemas.microsoft.com/office/word/2010/wordprocessingCanvas" xmlns:mc="http://schemas.openxmlformats.org/markup-compatibility/2006" xmlns:o="urn:schemas-microsoft-com:office:office" xmlns:r="http://schemas.openxmlformats.org/officeDocument/2006/relationships" xmlns:m="http://schemas.openxmlformats.org/officeDocument/2006/math" xmlns:v="urn:schemas-microsoft-com:vml" xmlns:wp14="http://schemas.microsoft.com/office/word/2010/wordprocessingDrawing" xmlns:wp="http://schemas.openxmlformats.org/drawingml/2006/wordprocessingDrawing" xmlns:w10="urn:schemas-microsoft-com:office:word" xmlns:w="http://schemas.openxmlformats.org/wordprocessingml/2006/main" xmlns:w14="http://schemas.microsoft.com/office/word/2010/wordml" xmlns:w15="http://schemas.microsoft.com/office/word/2012/wordml" xmlns:wpg="http://schemas.microsoft.com/office/word/2010/wordprocessingGroup" xmlns:wpi="http://schemas.microsoft.com/office/word/2010/wordprocessingInk" xmlns:wne="http://schemas.microsoft.com/office/word/2006/wordml" xmlns:wps="http://schemas.microsoft.com/office/word/2010/wordprocessingShape" mc:Ignorable="w14 w15 wp14"/>
-</file>
-
-<file path=word/glossary/fontTable.xml><?xml version="1.0" encoding="utf-8"?>
-<w:fonts xmlns:mc="http://schemas.openxmlformats.org/markup-compatibility/2006" xmlns:r="http://schemas.openxmlformats.org/officeDocument/2006/relationships" xmlns:w="http://schemas.openxmlformats.org/wordprocessingml/2006/main" xmlns:w14="http://schemas.microsoft.com/office/word/2010/wordml" xmlns:w15="http://schemas.microsoft.com/office/word/2012/wordml" mc:Ignorable="w14 w15">
-  <w:font w:name="Times New Roman">
-    <w:panose1 w:val="02020603050405020304"/>
-    <w:charset w:val="00"/>
-    <w:family w:val="roman"/>
-    <w:pitch w:val="variable"/>
-    <w:sig w:usb0="E0002AFF" w:usb1="00007843" w:usb2="00000001" w:usb3="00000000" w:csb0="000001FF" w:csb1="00000000"/>
-  </w:font>
-  <w:font w:name="Wingdings">
-    <w:panose1 w:val="05000000000000000000"/>
-    <w:charset w:val="02"/>
-    <w:family w:val="auto"/>
-    <w:pitch w:val="variable"/>
-    <w:sig w:usb0="00000000" w:usb1="10000000" w:usb2="00000000" w:usb3="00000000" w:csb0="80000000" w:csb1="00000000"/>
-  </w:font>
-  <w:font w:name="MS Mincho">
-    <w:altName w:val="ＭＳ 明朝"/>
-    <w:panose1 w:val="02020609040205080304"/>
-    <w:charset w:val="80"/>
-    <w:family w:val="modern"/>
-    <w:pitch w:val="fixed"/>
-    <w:sig w:usb0="A00002BF" w:usb1="68C7FCFB" w:usb2="00000010" w:usb3="00000000" w:csb0="0002009F" w:csb1="00000000"/>
-  </w:font>
-  <w:font w:name="Courier New">
-    <w:panose1 w:val="02070309020205020404"/>
-    <w:charset w:val="00"/>
-    <w:family w:val="modern"/>
-    <w:pitch w:val="fixed"/>
-    <w:sig w:usb0="E0002AFF" w:usb1="C0007843" w:usb2="00000009" w:usb3="00000000" w:csb0="000001FF" w:csb1="00000000"/>
-  </w:font>
-  <w:font w:name="Symbol">
-    <w:panose1 w:val="05050102010706020507"/>
-    <w:charset w:val="02"/>
-    <w:family w:val="roman"/>
-    <w:pitch w:val="variable"/>
-    <w:sig w:usb0="00000000" w:usb1="10000000" w:usb2="00000000" w:usb3="00000000" w:csb0="80000000" w:csb1="00000000"/>
-  </w:font>
-  <w:font w:name="Arial">
-    <w:panose1 w:val="020B0604020202020204"/>
-    <w:charset w:val="00"/>
-    <w:family w:val="swiss"/>
-    <w:pitch w:val="variable"/>
-    <w:sig w:usb0="20002A87" w:usb1="80000000" w:usb2="00000008" w:usb3="00000000" w:csb0="000001FF" w:csb1="00000000"/>
-  </w:font>
-  <w:font w:name="MS Gothic">
-    <w:altName w:val="ＭＳ ゴシック"/>
-    <w:panose1 w:val="020B0609070205080204"/>
-    <w:charset w:val="80"/>
-    <w:family w:val="modern"/>
-    <w:pitch w:val="fixed"/>
-    <w:sig w:usb0="E00002FF" w:usb1="6AC7FDFB" w:usb2="00000012" w:usb3="00000000" w:csb0="0002009F" w:csb1="00000000"/>
-  </w:font>
-  <w:font w:name="Tahoma">
-    <w:panose1 w:val="020B0604030504040204"/>
-    <w:charset w:val="00"/>
-    <w:family w:val="swiss"/>
-    <w:pitch w:val="variable"/>
-    <w:sig w:usb0="E1002EFF" w:usb1="C000605B" w:usb2="00000029" w:usb3="00000000" w:csb0="000101FF" w:csb1="00000000"/>
-  </w:font>
-  <w:font w:name="Cambria Math">
-    <w:panose1 w:val="02040503050406030204"/>
-    <w:charset w:val="00"/>
-    <w:family w:val="roman"/>
-    <w:pitch w:val="variable"/>
-    <w:sig w:usb0="E00002FF" w:usb1="420024FF" w:usb2="00000000" w:usb3="00000000" w:csb0="0000019F" w:csb1="00000000"/>
-  </w:font>
-  <w:font w:name="Segoe UI Symbol">
-    <w:panose1 w:val="020B0502040204020203"/>
-    <w:charset w:val="00"/>
-    <w:family w:val="swiss"/>
-    <w:pitch w:val="variable"/>
-    <w:sig w:usb0="8000006F" w:usb1="1200FBEF" w:usb2="0064C000" w:usb3="00000000" w:csb0="00000001" w:csb1="00000000"/>
-  </w:font>
-  <w:font w:name="Calibri">
-    <w:panose1 w:val="020F0502020204030204"/>
-    <w:charset w:val="00"/>
-    <w:family w:val="swiss"/>
-    <w:pitch w:val="variable"/>
-    <w:sig w:usb0="E10002FF" w:usb1="4000ACFF" w:usb2="00000009" w:usb3="00000000" w:csb0="0000019F" w:csb1="00000000"/>
-  </w:font>
-  <w:font w:name="Calibri Light">
-    <w:panose1 w:val="020F0302020204030204"/>
-    <w:charset w:val="00"/>
-    <w:family w:val="swiss"/>
-    <w:pitch w:val="variable"/>
-    <w:sig w:usb0="A00002EF" w:usb1="4000207B" w:usb2="00000000" w:usb3="00000000" w:csb0="0000019F" w:csb1="00000000"/>
-  </w:font>
-</w:fonts>
-</file>
-
-<file path=word/glossary/settings.xml><?xml version="1.0" encoding="utf-8"?>
-<w:settings xmlns:mc="http://schemas.openxmlformats.org/markup-compatibility/2006" xmlns:o="urn:schemas-microsoft-com:office:office" xmlns:r="http://schemas.openxmlformats.org/officeDocument/2006/relationships" xmlns:m="http://schemas.openxmlformats.org/officeDocument/2006/math" xmlns:v="urn:schemas-microsoft-com:vml" xmlns:w10="urn:schemas-microsoft-com:office:word" xmlns:w="http://schemas.openxmlformats.org/wordprocessingml/2006/main" xmlns:w14="http://schemas.microsoft.com/office/word/2010/wordml" xmlns:w15="http://schemas.microsoft.com/office/word/2012/wordml" xmlns:sl="http://schemas.openxmlformats.org/schemaLibrary/2006/main" mc:Ignorable="w14 w15">
-  <w:view w:val="normal"/>
-  <w:defaultTabStop w:val="720"/>
-  <w:characterSpacingControl w:val="doNotCompress"/>
-  <w:compat>
-    <w:useFELayout/>
-    <w:compatSetting w:name="compatibilityMode" w:uri="http://schemas.microsoft.com/office/word" w:val="15"/>
-    <w:compatSetting w:name="overrideTableStyleFontSizeAndJustification" w:uri="http://schemas.microsoft.com/office/word" w:val="1"/>
-    <w:compatSetting w:name="enableOpenTypeFeatures" w:uri="http://schemas.microsoft.com/office/word" w:val="1"/>
-    <w:compatSetting w:name="doNotFlipMirrorIndents" w:uri="http://schemas.microsoft.com/office/word" w:val="1"/>
-    <w:compatSetting w:name="differentiateMultirowTableHeaders" w:uri="http://schemas.microsoft.com/office/word" w:val="1"/>
-  </w:compat>
-  <w:rsids>
-    <w:rsidRoot w:val="009E5C90"/>
-    <w:rsid w:val="000117F9"/>
-    <w:rsid w:val="002C605F"/>
-    <w:rsid w:val="004234A8"/>
-    <w:rsid w:val="006075B4"/>
-    <w:rsid w:val="009E5C90"/>
-  </w:rsids>
-  <m:mathPr>
-    <m:mathFont m:val="Cambria Math"/>
-    <m:brkBin m:val="before"/>
-    <m:brkBinSub m:val="--"/>
-    <m:smallFrac m:val="0"/>
-    <m:dispDef/>
-    <m:lMargin m:val="0"/>
-    <m:rMargin m:val="0"/>
-    <m:defJc m:val="centerGroup"/>
-    <m:wrapIndent m:val="1440"/>
-    <m:intLim m:val="subSup"/>
-    <m:naryLim m:val="undOvr"/>
-  </m:mathPr>
-  <w:themeFontLang w:val="en-US" w:eastAsia="ja-JP"/>
-  <w:clrSchemeMapping w:bg1="light1" w:t1="dark1" w:bg2="light2" w:t2="dark2" w:accent1="accent1" w:accent2="accent2" w:accent3="accent3" w:accent4="accent4" w:accent5="accent5" w:accent6="accent6" w:hyperlink="hyperlink" w:followedHyperlink="followedHyperlink"/>
-  <w:decimalSymbol w:val="."/>
-  <w:listSeparator w:val=","/>
-  <w15:chartTrackingRefBased/>
-</w:settings>
-</file>
-
-<file path=word/glossary/styles.xml><?xml version="1.0" encoding="utf-8"?>
-<w:styles xmlns:mc="http://schemas.openxmlformats.org/markup-compatibility/2006" xmlns:r="http://schemas.openxmlformats.org/officeDocument/2006/relationships" xmlns:w="http://schemas.openxmlformats.org/wordprocessingml/2006/main" xmlns:w14="http://schemas.microsoft.com/office/word/2010/wordml" xmlns:w15="http://schemas.microsoft.com/office/word/2012/wordml" mc:Ignorable="w14 w15">
-  <w:docDefaults>
-    <w:rPrDefault>
-      <w:rPr>
-        <w:rFonts w:asciiTheme="minorHAnsi" w:eastAsiaTheme="minorEastAsia" w:hAnsiTheme="minorHAnsi" w:cstheme="minorBidi"/>
-        <w:sz w:val="22"/>
-        <w:szCs w:val="22"/>
-        <w:lang w:val="en-US" w:eastAsia="ja-JP" w:bidi="ar-SA"/>
-      </w:rPr>
-    </w:rPrDefault>
-    <w:pPrDefault>
-      <w:pPr>
-        <w:spacing w:after="160" w:line="259" w:lineRule="auto"/>
-      </w:pPr>
-    </w:pPrDefault>
-  </w:docDefaults>
-  <w:latentStyles w:defLockedState="0" w:defUIPriority="99" w:defSemiHidden="0" w:defUnhideWhenUsed="0" w:defQFormat="0" w:count="371">
-    <w:lsdException w:name="Normal" w:uiPriority="0" w:qFormat="1"/>
-    <w:lsdException w:name="heading 1" w:uiPriority="9" w:qFormat="1"/>
-    <w:lsdException w:name="heading 2" w:semiHidden="1" w:uiPriority="9" w:unhideWhenUsed="1" w:qFormat="1"/>
-    <w:lsdException w:name="heading 3" w:semiHidden="1" w:uiPriority="9" w:unhideWhenUsed="1" w:qFormat="1"/>
-    <w:lsdException w:name="heading 4" w:semiHidden="1" w:uiPriority="9" w:unhideWhenUsed="1" w:qFormat="1"/>
-    <w:lsdException w:name="heading 5" w:semiHidden="1" w:uiPriority="9" w:unhideWhenUsed="1" w:qFormat="1"/>
-    <w:lsdException w:name="heading 6" w:semiHidden="1" w:uiPriority="9" w:unhideWhenUsed="1" w:qFormat="1"/>
-    <w:lsdException w:name="heading 7" w:semiHidden="1" w:uiPriority="9" w:unhideWhenUsed="1" w:qFormat="1"/>
-    <w:lsdException w:name="heading 8" w:semiHidden="1" w:uiPriority="9" w:unhideWhenUsed="1" w:qFormat="1"/>
-    <w:lsdException w:name="heading 9" w:semiHidden="1" w:uiPriority="9" w:unhideWhenUsed="1" w:qFormat="1"/>
-    <w:lsdException w:name="index 1" w:semiHidden="1" w:unhideWhenUsed="1"/>
-    <w:lsdException w:name="index 2" w:semiHidden="1" w:unhideWhenUsed="1"/>
-    <w:lsdException w:name="index 3" w:semiHidden="1" w:unhideWhenUsed="1"/>
-    <w:lsdException w:name="index 4" w:semiHidden="1" w:unhideWhenUsed="1"/>
-    <w:lsdException w:name="index 5" w:semiHidden="1" w:unhideWhenUsed="1"/>
-    <w:lsdException w:name="index 6" w:semiHidden="1" w:unhideWhenUsed="1"/>
-    <w:lsdException w:name="index 7" w:semiHidden="1" w:unhideWhenUsed="1"/>
-    <w:lsdException w:name="index 8" w:semiHidden="1" w:unhideWhenUsed="1"/>
-    <w:lsdException w:name="index 9" w:semiHidden="1" w:unhideWhenUsed="1"/>
-    <w:lsdException w:name="toc 1" w:semiHidden="1" w:uiPriority="39" w:unhideWhenUsed="1"/>
-    <w:lsdException w:name="toc 2" w:semiHidden="1" w:uiPriority="39" w:unhideWhenUsed="1"/>
-    <w:lsdException w:name="toc 3" w:semiHidden="1" w:uiPriority="39" w:unhideWhenUsed="1"/>
-    <w:lsdException w:name="toc 4" w:semiHidden="1" w:uiPriority="39" w:unhideWhenUsed="1"/>
-    <w:lsdException w:name="toc 5" w:semiHidden="1" w:uiPriority="39" w:unhideWhenUsed="1"/>
-    <w:lsdException w:name="toc 6" w:semiHidden="1" w:uiPriority="39" w:unhideWhenUsed="1"/>
-    <w:lsdException w:name="toc 7" w:semiHidden="1" w:uiPriority="39" w:unhideWhenUsed="1"/>
-    <w:lsdException w:name="toc 8" w:semiHidden="1" w:uiPriority="39" w:unhideWhenUsed="1"/>
-    <w:lsdException w:name="toc 9" w:semiHidden="1" w:uiPriority="39" w:unhideWhenUsed="1"/>
-    <w:lsdException w:name="Normal Indent" w:semiHidden="1" w:unhideWhenUsed="1"/>
-    <w:lsdException w:name="footnote text" w:semiHidden="1" w:unhideWhenUsed="1"/>
-    <w:lsdException w:name="annotation text" w:semiHidden="1" w:unhideWhenUsed="1"/>
-    <w:lsdException w:name="header" w:semiHidden="1" w:unhideWhenUsed="1"/>
-    <w:lsdException w:name="footer" w:semiHidden="1" w:unhideWhenUsed="1"/>
-    <w:lsdException w:name="index heading" w:semiHidden="1" w:unhideWhenUsed="1"/>
-    <w:lsdException w:name="caption" w:semiHidden="1" w:uiPriority="35" w:unhideWhenUsed="1" w:qFormat="1"/>
-    <w:lsdException w:name="table of figures" w:semiHidden="1" w:unhideWhenUsed="1"/>
-    <w:lsdException w:name="envelope address" w:semiHidden="1" w:unhideWhenUsed="1"/>
-    <w:lsdException w:name="envelope return" w:semiHidden="1" w:unhideWhenUsed="1"/>
-    <w:lsdException w:name="footnote reference" w:semiHidden="1" w:unhideWhenUsed="1"/>
-    <w:lsdException w:name="annotation reference" w:semiHidden="1" w:unhideWhenUsed="1"/>
-    <w:lsdException w:name="line number" w:semiHidden="1" w:unhideWhenUsed="1"/>
-    <w:lsdException w:name="page number" w:semiHidden="1" w:unhideWhenUsed="1"/>
-    <w:lsdException w:name="endnote reference" w:semiHidden="1" w:unhideWhenUsed="1"/>
-    <w:lsdException w:name="endnote text" w:semiHidden="1" w:unhideWhenUsed="1"/>
-    <w:lsdException w:name="table of authorities" w:semiHidden="1" w:unhideWhenUsed="1"/>
-    <w:lsdException w:name="macro" w:semiHidden="1" w:unhideWhenUsed="1"/>
-    <w:lsdException w:name="toa heading" w:semiHidden="1" w:unhideWhenUsed="1"/>
-    <w:lsdException w:name="List" w:semiHidden="1" w:unhideWhenUsed="1"/>
-    <w:lsdException w:name="List Bullet" w:semiHidden="1" w:unhideWhenUsed="1"/>
-    <w:lsdException w:name="List Number" w:semiHidden="1" w:unhideWhenUsed="1"/>
-    <w:lsdException w:name="List 2" w:semiHidden="1" w:unhideWhenUsed="1"/>
-    <w:lsdException w:name="List 3" w:semiHidden="1" w:unhideWhenUsed="1"/>
-    <w:lsdException w:name="List 4" w:semiHidden="1" w:unhideWhenUsed="1"/>
-    <w:lsdException w:name="List 5" w:semiHidden="1" w:unhideWhenUsed="1"/>
-    <w:lsdException w:name="List Bullet 2" w:semiHidden="1" w:unhideWhenUsed="1"/>
-    <w:lsdException w:name="List Bullet 3" w:semiHidden="1" w:unhideWhenUsed="1"/>
-    <w:lsdException w:name="List Bullet 4" w:semiHidden="1" w:unhideWhenUsed="1"/>
-    <w:lsdException w:name="List Bullet 5" w:semiHidden="1" w:unhideWhenUsed="1"/>
-    <w:lsdException w:name="List Number 2" w:semiHidden="1" w:unhideWhenUsed="1"/>
-    <w:lsdException w:name="List Number 3" w:semiHidden="1" w:unhideWhenUsed="1"/>
-    <w:lsdException w:name="List Number 4" w:semiHidden="1" w:unhideWhenUsed="1"/>
-    <w:lsdException w:name="List Number 5" w:semiHidden="1" w:unhideWhenUsed="1"/>
-    <w:lsdException w:name="Title" w:uiPriority="10" w:qFormat="1"/>
-    <w:lsdException w:name="Closing" w:semiHidden="1" w:unhideWhenUsed="1"/>
-    <w:lsdException w:name="Signature" w:semiHidden="1" w:unhideWhenUsed="1"/>
-    <w:lsdException w:name="Default Paragraph Font" w:semiHidden="1" w:uiPriority="1" w:unhideWhenUsed="1"/>
-    <w:lsdException w:name="Body Text" w:semiHidden="1" w:unhideWhenUsed="1"/>
-    <w:lsdException w:name="Body Text Indent" w:semiHidden="1" w:unhideWhenUsed="1"/>
-    <w:lsdException w:name="List Continue" w:semiHidden="1" w:unhideWhenUsed="1"/>
-    <w:lsdException w:name="List Continue 2" w:semiHidden="1" w:unhideWhenUsed="1"/>
-    <w:lsdException w:name="List Continue 3" w:semiHidden="1" w:unhideWhenUsed="1"/>
-    <w:lsdException w:name="List Continue 4" w:semiHidden="1" w:unhideWhenUsed="1"/>
-    <w:lsdException w:name="List Continue 5" w:semiHidden="1" w:unhideWhenUsed="1"/>
-    <w:lsdException w:name="Message Header" w:semiHidden="1" w:unhideWhenUsed="1"/>
-    <w:lsdException w:name="Subtitle" w:uiPriority="11" w:qFormat="1"/>
-    <w:lsdException w:name="Salutation" w:semiHidden="1" w:unhideWhenUsed="1"/>
-    <w:lsdException w:name="Date" w:semiHidden="1" w:unhideWhenUsed="1"/>
-    <w:lsdException w:name="Body Text First Indent" w:semiHidden="1" w:unhideWhenUsed="1"/>
-    <w:lsdException w:name="Body Text First Indent 2" w:semiHidden="1" w:unhideWhenUsed="1"/>
-    <w:lsdException w:name="Note Heading" w:semiHidden="1" w:unhideWhenUsed="1"/>
-    <w:lsdException w:name="Body Text 2" w:semiHidden="1" w:unhideWhenUsed="1"/>
-    <w:lsdException w:name="Body Text 3" w:semiHidden="1" w:unhideWhenUsed="1"/>
-    <w:lsdException w:name="Body Text Indent 2" w:semiHidden="1" w:unhideWhenUsed="1"/>
-    <w:lsdException w:name="Body Text Indent 3" w:semiHidden="1" w:unhideWhenUsed="1"/>
-    <w:lsdException w:name="Block Text" w:semiHidden="1" w:unhideWhenUsed="1"/>
-    <w:lsdException w:name="Hyperlink" w:semiHidden="1" w:unhideWhenUsed="1"/>
-    <w:lsdException w:name="FollowedHyperlink" w:semiHidden="1" w:unhideWhenUsed="1"/>
-    <w:lsdException w:name="Strong" w:uiPriority="22" w:qFormat="1"/>
-    <w:lsdException w:name="Emphasis" w:uiPriority="20" w:qFormat="1"/>
-    <w:lsdException w:name="Document Map" w:semiHidden="1" w:unhideWhenUsed="1"/>
-    <w:lsdException w:name="Plain Text" w:semiHidden="1" w:unhideWhenUsed="1"/>
-    <w:lsdException w:name="E-mail Signature" w:semiHidden="1" w:unhideWhenUsed="1"/>
-    <w:lsdException w:name="HTML Top of Form" w:semiHidden="1" w:unhideWhenUsed="1"/>
-    <w:lsdException w:name="HTML Bottom of Form" w:semiHidden="1" w:unhideWhenUsed="1"/>
-    <w:lsdException w:name="Normal (Web)" w:semiHidden="1" w:unhideWhenUsed="1"/>
-    <w:lsdException w:name="HTML Acronym" w:semiHidden="1" w:unhideWhenUsed="1"/>
-    <w:lsdException w:name="HTML Address" w:semiHidden="1" w:unhideWhenUsed="1"/>
-    <w:lsdException w:name="HTML Cite" w:semiHidden="1" w:unhideWhenUsed="1"/>
-    <w:lsdException w:name="HTML Code" w:semiHidden="1" w:unhideWhenUsed="1"/>
-    <w:lsdException w:name="HTML Definition" w:semiHidden="1" w:unhideWhenUsed="1"/>
-    <w:lsdException w:name="HTML Keyboard" w:semiHidden="1" w:unhideWhenUsed="1"/>
-    <w:lsdException w:name="HTML Preformatted" w:semiHidden="1" w:unhideWhenUsed="1"/>
-    <w:lsdException w:name="HTML Sample" w:semiHidden="1" w:unhideWhenUsed="1"/>
-    <w:lsdException w:name="HTML Typewriter" w:semiHidden="1" w:unhideWhenUsed="1"/>
-    <w:lsdException w:name="HTML Variable" w:semiHidden="1" w:unhideWhenUsed="1"/>
-    <w:lsdException w:name="Normal Table" w:semiHidden="1" w:unhideWhenUsed="1"/>
-    <w:lsdException w:name="annotation subject" w:semiHidden="1" w:unhideWhenUsed="1"/>
-    <w:lsdException w:name="No List" w:semiHidden="1" w:unhideWhenUsed="1"/>
-    <w:lsdException w:name="Outline List 1" w:semiHidden="1" w:unhideWhenUsed="1"/>
-    <w:lsdException w:name="Outline List 2" w:semiHidden="1" w:unhideWhenUsed="1"/>
-    <w:lsdException w:name="Outline List 3" w:semiHidden="1" w:unhideWhenUsed="1"/>
-    <w:lsdException w:name="Table Simple 1" w:semiHidden="1" w:unhideWhenUsed="1"/>
-    <w:lsdException w:name="Table Simple 2" w:semiHidden="1" w:unhideWhenUsed="1"/>
-    <w:lsdException w:name="Table Simple 3" w:semiHidden="1" w:unhideWhenUsed="1"/>
-    <w:lsdException w:name="Table Classic 1" w:semiHidden="1" w:unhideWhenUsed="1"/>
-    <w:lsdException w:name="Table Classic 2" w:semiHidden="1" w:unhideWhenUsed="1"/>
-    <w:lsdException w:name="Table Classic 3" w:semiHidden="1" w:unhideWhenUsed="1"/>
-    <w:lsdException w:name="Table Classic 4" w:semiHidden="1" w:unhideWhenUsed="1"/>
-    <w:lsdException w:name="Table Colorful 1" w:semiHidden="1" w:unhideWhenUsed="1"/>
-    <w:lsdException w:name="Table Colorful 2" w:semiHidden="1" w:unhideWhenUsed="1"/>
-    <w:lsdException w:name="Table Colorful 3" w:semiHidden="1" w:unhideWhenUsed="1"/>
-    <w:lsdException w:name="Table Columns 1" w:semiHidden="1" w:unhideWhenUsed="1"/>
-    <w:lsdException w:name="Table Columns 2" w:semiHidden="1" w:unhideWhenUsed="1"/>
-    <w:lsdException w:name="Table Columns 3" w:semiHidden="1" w:unhideWhenUsed="1"/>
-    <w:lsdException w:name="Table Columns 4" w:semiHidden="1" w:unhideWhenUsed="1"/>
-    <w:lsdException w:name="Table Columns 5" w:semiHidden="1" w:unhideWhenUsed="1"/>
-    <w:lsdException w:name="Table Grid 1" w:semiHidden="1" w:unhideWhenUsed="1"/>
-    <w:lsdException w:name="Table Grid 2" w:semiHidden="1" w:unhideWhenUsed="1"/>
-    <w:lsdException w:name="Table Grid 3" w:semiHidden="1" w:unhideWhenUsed="1"/>
-    <w:lsdException w:name="Table Grid 4" w:semiHidden="1" w:unhideWhenUsed="1"/>
-    <w:lsdException w:name="Table Grid 5" w:semiHidden="1" w:unhideWhenUsed="1"/>
-    <w:lsdException w:name="Table Grid 6" w:semiHidden="1" w:unhideWhenUsed="1"/>
-    <w:lsdException w:name="Table Grid 7" w:semiHidden="1" w:unhideWhenUsed="1"/>
-    <w:lsdException w:name="Table Grid 8" w:semiHidden="1" w:unhideWhenUsed="1"/>
-    <w:lsdException w:name="Table List 1" w:semiHidden="1" w:unhideWhenUsed="1"/>
-    <w:lsdException w:name="Table List 2" w:semiHidden="1" w:unhideWhenUsed="1"/>
-    <w:lsdException w:name="Table List 3" w:semiHidden="1" w:unhideWhenUsed="1"/>
-    <w:lsdException w:name="Table List 4" w:semiHidden="1" w:unhideWhenUsed="1"/>
-    <w:lsdException w:name="Table List 5" w:semiHidden="1" w:unhideWhenUsed="1"/>
-    <w:lsdException w:name="Table List 6" w:semiHidden="1" w:unhideWhenUsed="1"/>
-    <w:lsdException w:name="Table List 7" w:semiHidden="1" w:unhideWhenUsed="1"/>
-    <w:lsdException w:name="Table List 8" w:semiHidden="1" w:unhideWhenUsed="1"/>
-    <w:lsdException w:name="Table 3D effects 1" w:semiHidden="1" w:unhideWhenUsed="1"/>
-    <w:lsdException w:name="Table 3D effects 2" w:semiHidden="1" w:unhideWhenUsed="1"/>
-    <w:lsdException w:name="Table 3D effects 3" w:semiHidden="1" w:unhideWhenUsed="1"/>
-    <w:lsdException w:name="Table Contemporary" w:semiHidden="1" w:unhideWhenUsed="1"/>
-    <w:lsdException w:name="Table Elegant" w:semiHidden="1" w:unhideWhenUsed="1"/>
-    <w:lsdException w:name="Table Professional" w:semiHidden="1" w:unhideWhenUsed="1"/>
-    <w:lsdException w:name="Table Subtle 1" w:semiHidden="1" w:unhideWhenUsed="1"/>
-    <w:lsdException w:name="Table Subtle 2" w:semiHidden="1" w:unhideWhenUsed="1"/>
-    <w:lsdException w:name="Table Web 1" w:semiHidden="1" w:unhideWhenUsed="1"/>
-    <w:lsdException w:name="Table Web 2" w:semiHidden="1" w:unhideWhenUsed="1"/>
-    <w:lsdException w:name="Table Web 3" w:semiHidden="1" w:unhideWhenUsed="1"/>
-    <w:lsdException w:name="Balloon Text" w:semiHidden="1" w:unhideWhenUsed="1"/>
-    <w:lsdException w:name="Table Grid" w:uiPriority="39"/>
-    <w:lsdException w:name="Table Theme" w:semiHidden="1" w:unhideWhenUsed="1"/>
-    <w:lsdException w:name="Placeholder Text" w:semiHidden="1"/>
-    <w:lsdException w:name="No Spacing" w:uiPriority="1" w:qFormat="1"/>
-    <w:lsdException w:name="Light Shading" w:uiPriority="60"/>
-    <w:lsdException w:name="Light List" w:uiPriority="61"/>
-    <w:lsdException w:name="Light Grid" w:uiPriority="62"/>
-    <w:lsdException w:name="Medium Shading 1" w:uiPriority="63"/>
-    <w:lsdException w:name="Medium Shading 2" w:uiPriority="64"/>
-    <w:lsdException w:name="Medium List 1" w:uiPriority="65"/>
-    <w:lsdException w:name="Medium List 2" w:uiPriority="66"/>
-    <w:lsdException w:name="Medium Grid 1" w:uiPriority="67"/>
-    <w:lsdException w:name="Medium Grid 2" w:uiPriority="68"/>
-    <w:lsdException w:name="Medium Grid 3" w:uiPriority="69"/>
-    <w:lsdException w:name="Dark List" w:uiPriority="70"/>
-    <w:lsdException w:name="Colorful Shading" w:uiPriority="71"/>
-    <w:lsdException w:name="Colorful List" w:uiPriority="72"/>
-    <w:lsdException w:name="Colorful Grid" w:uiPriority="73"/>
-    <w:lsdException w:name="Light Shading Accent 1" w:uiPriority="60"/>
-    <w:lsdException w:name="Light List Accent 1" w:uiPriority="61"/>
-    <w:lsdException w:name="Light Grid Accent 1" w:uiPriority="62"/>
-    <w:lsdException w:name="Medium Shading 1 Accent 1" w:uiPriority="63"/>
-    <w:lsdException w:name="Medium Shading 2 Accent 1" w:uiPriority="64"/>
-    <w:lsdException w:name="Medium List 1 Accent 1" w:uiPriority="65"/>
-    <w:lsdException w:name="Revision" w:semiHidden="1"/>
-    <w:lsdException w:name="List Paragraph" w:uiPriority="34" w:qFormat="1"/>
-    <w:lsdException w:name="Quote" w:uiPriority="29" w:qFormat="1"/>
-    <w:lsdException w:name="Intense Quote" w:uiPriority="30" w:qFormat="1"/>
-    <w:lsdException w:name="Medium List 2 Accent 1" w:uiPriority="66"/>
-    <w:lsdException w:name="Medium Grid 1 Accent 1" w:uiPriority="67"/>
-    <w:lsdException w:name="Medium Grid 2 Accent 1" w:uiPriority="68"/>
-    <w:lsdException w:name="Medium Grid 3 Accent 1" w:uiPriority="69"/>
-    <w:lsdException w:name="Dark List Accent 1" w:uiPriority="70"/>
-    <w:lsdException w:name="Colorful Shading Accent 1" w:uiPriority="71"/>
-    <w:lsdException w:name="Colorful List Accent 1" w:uiPriority="72"/>
-    <w:lsdException w:name="Colorful Grid Accent 1" w:uiPriority="73"/>
-    <w:lsdException w:name="Light Shading Accent 2" w:uiPriority="60"/>
-    <w:lsdException w:name="Light List Accent 2" w:uiPriority="61"/>
-    <w:lsdException w:name="Light Grid Accent 2" w:uiPriority="62"/>
-    <w:lsdException w:name="Medium Shading 1 Accent 2" w:uiPriority="63"/>
-    <w:lsdException w:name="Medium Shading 2 Accent 2" w:uiPriority="64"/>
-    <w:lsdException w:name="Medium List 1 Accent 2" w:uiPriority="65"/>
-    <w:lsdException w:name="Medium List 2 Accent 2" w:uiPriority="66"/>
-    <w:lsdException w:name="Medium Grid 1 Accent 2" w:uiPriority="67"/>
-    <w:lsdException w:name="Medium Grid 2 Accent 2" w:uiPriority="68"/>
-    <w:lsdException w:name="Medium Grid 3 Accent 2" w:uiPriority="69"/>
-    <w:lsdException w:name="Dark List Accent 2" w:uiPriority="70"/>
-    <w:lsdException w:name="Colorful Shading Accent 2" w:uiPriority="71"/>
-    <w:lsdException w:name="Colorful List Accent 2" w:uiPriority="72"/>
-    <w:lsdException w:name="Colorful Grid Accent 2" w:uiPriority="73"/>
-    <w:lsdException w:name="Light Shading Accent 3" w:uiPriority="60"/>
-    <w:lsdException w:name="Light List Accent 3" w:uiPriority="61"/>
-    <w:lsdException w:name="Light Grid Accent 3" w:uiPriority="62"/>
-    <w:lsdException w:name="Medium Shading 1 Accent 3" w:uiPriority="63"/>
-    <w:lsdException w:name="Medium Shading 2 Accent 3" w:uiPriority="64"/>
-    <w:lsdException w:name="Medium List 1 Accent 3" w:uiPriority="65"/>
-    <w:lsdException w:name="Medium List 2 Accent 3" w:uiPriority="66"/>
-    <w:lsdException w:name="Medium Grid 1 Accent 3" w:uiPriority="67"/>
-    <w:lsdException w:name="Medium Grid 2 Accent 3" w:uiPriority="68"/>
-    <w:lsdException w:name="Medium Grid 3 Accent 3" w:uiPriority="69"/>
-    <w:lsdException w:name="Dark List Accent 3" w:uiPriority="70"/>
-    <w:lsdException w:name="Colorful Shading Accent 3" w:uiPriority="71"/>
-    <w:lsdException w:name="Colorful List Accent 3" w:uiPriority="72"/>
-    <w:lsdException w:name="Colorful Grid Accent 3" w:uiPriority="73"/>
-    <w:lsdException w:name="Light Shading Accent 4" w:uiPriority="60"/>
-    <w:lsdException w:name="Light List Accent 4" w:uiPriority="61"/>
-    <w:lsdException w:name="Light Grid Accent 4" w:uiPriority="62"/>
-    <w:lsdException w:name="Medium Shading 1 Accent 4" w:uiPriority="63"/>
-    <w:lsdException w:name="Medium Shading 2 Accent 4" w:uiPriority="64"/>
-    <w:lsdException w:name="Medium List 1 Accent 4" w:uiPriority="65"/>
-    <w:lsdException w:name="Medium List 2 Accent 4" w:uiPriority="66"/>
-    <w:lsdException w:name="Medium Grid 1 Accent 4" w:uiPriority="67"/>
-    <w:lsdException w:name="Medium Grid 2 Accent 4" w:uiPriority="68"/>
-    <w:lsdException w:name="Medium Grid 3 Accent 4" w:uiPriority="69"/>
-    <w:lsdException w:name="Dark List Accent 4" w:uiPriority="70"/>
-    <w:lsdException w:name="Colorful Shading Accent 4" w:uiPriority="71"/>
-    <w:lsdException w:name="Colorful List Accent 4" w:uiPriority="72"/>
-    <w:lsdException w:name="Colorful Grid Accent 4" w:uiPriority="73"/>
-    <w:lsdException w:name="Light Shading Accent 5" w:uiPriority="60"/>
-    <w:lsdException w:name="Light List Accent 5" w:uiPriority="61"/>
-    <w:lsdException w:name="Light Grid Accent 5" w:uiPriority="62"/>
-    <w:lsdException w:name="Medium Shading 1 Accent 5" w:uiPriority="63"/>
-    <w:lsdException w:name="Medium Shading 2 Accent 5" w:uiPriority="64"/>
-    <w:lsdException w:name="Medium List 1 Accent 5" w:uiPriority="65"/>
-    <w:lsdException w:name="Medium List 2 Accent 5" w:uiPriority="66"/>
-    <w:lsdException w:name="Medium Grid 1 Accent 5" w:uiPriority="67"/>
-    <w:lsdException w:name="Medium Grid 2 Accent 5" w:uiPriority="68"/>
-    <w:lsdException w:name="Medium Grid 3 Accent 5" w:uiPriority="69"/>
-    <w:lsdException w:name="Dark List Accent 5" w:uiPriority="70"/>
-    <w:lsdException w:name="Colorful Shading Accent 5" w:uiPriority="71"/>
-    <w:lsdException w:name="Colorful List Accent 5" w:uiPriority="72"/>
-    <w:lsdException w:name="Colorful Grid Accent 5" w:uiPriority="73"/>
-    <w:lsdException w:name="Light Shading Accent 6" w:uiPriority="60"/>
-    <w:lsdException w:name="Light List Accent 6" w:uiPriority="61"/>
-    <w:lsdException w:name="Light Grid Accent 6" w:uiPriority="62"/>
-    <w:lsdException w:name="Medium Shading 1 Accent 6" w:uiPriority="63"/>
-    <w:lsdException w:name="Medium Shading 2 Accent 6" w:uiPriority="64"/>
-    <w:lsdException w:name="Medium List 1 Accent 6" w:uiPriority="65"/>
-    <w:lsdException w:name="Medium List 2 Accent 6" w:uiPriority="66"/>
-    <w:lsdException w:name="Medium Grid 1 Accent 6" w:uiPriority="67"/>
-    <w:lsdException w:name="Medium Grid 2 Accent 6" w:uiPriority="68"/>
-    <w:lsdException w:name="Medium Grid 3 Accent 6" w:uiPriority="69"/>
-    <w:lsdException w:name="Dark List Accent 6" w:uiPriority="70"/>
-    <w:lsdException w:name="Colorful Shading Accent 6" w:uiPriority="71"/>
-    <w:lsdException w:name="Colorful List Accent 6" w:uiPriority="72"/>
-    <w:lsdException w:name="Colorful Grid Accent 6" w:uiPriority="73"/>
-    <w:lsdException w:name="Subtle Emphasis" w:uiPriority="19" w:qFormat="1"/>
-    <w:lsdException w:name="Intense Emphasis" w:uiPriority="21" w:qFormat="1"/>
-    <w:lsdException w:name="Subtle Reference" w:uiPriority="31" w:qFormat="1"/>
-    <w:lsdException w:name="Intense Reference" w:uiPriority="32" w:qFormat="1"/>
-    <w:lsdException w:name="Book Title" w:uiPriority="33" w:qFormat="1"/>
-    <w:lsdException w:name="Bibliography" w:semiHidden="1" w:uiPriority="37" w:unhideWhenUsed="1"/>
-    <w:lsdException w:name="TOC Heading" w:semiHidden="1" w:uiPriority="39" w:unhideWhenUsed="1" w:qFormat="1"/>
-    <w:lsdException w:name="Plain Table 1" w:uiPriority="41"/>
-    <w:lsdException w:name="Plain Table 2" w:uiPriority="42"/>
-    <w:lsdException w:name="Plain Table 3" w:uiPriority="43"/>
-    <w:lsdException w:name="Plain Table 4" w:uiPriority="44"/>
-    <w:lsdException w:name="Plain Table 5" w:uiPriority="45"/>
-    <w:lsdException w:name="Grid Table Light" w:uiPriority="40"/>
-    <w:lsdException w:name="Grid Table 1 Light" w:uiPriority="46"/>
-    <w:lsdException w:name="Grid Table 2" w:uiPriority="47"/>
-    <w:lsdException w:name="Grid Table 3" w:uiPriority="48"/>
-    <w:lsdException w:name="Grid Table 4" w:uiPriority="49"/>
-    <w:lsdException w:name="Grid Table 5 Dark" w:uiPriority="50"/>
-    <w:lsdException w:name="Grid Table 6 Colorful" w:uiPriority="51"/>
-    <w:lsdException w:name="Grid Table 7 Colorful" w:uiPriority="52"/>
-    <w:lsdException w:name="Grid Table 1 Light Accent 1" w:uiPriority="46"/>
-    <w:lsdException w:name="Grid Table 2 Accent 1" w:uiPriority="47"/>
-    <w:lsdException w:name="Grid Table 3 Accent 1" w:uiPriority="48"/>
-    <w:lsdException w:name="Grid Table 4 Accent 1" w:uiPriority="49"/>
-    <w:lsdException w:name="Grid Table 5 Dark Accent 1" w:uiPriority="50"/>
-    <w:lsdException w:name="Grid Table 6 Colorful Accent 1" w:uiPriority="51"/>
-    <w:lsdException w:name="Grid Table 7 Colorful Accent 1" w:uiPriority="52"/>
-    <w:lsdException w:name="Grid Table 1 Light Accent 2" w:uiPriority="46"/>
-    <w:lsdException w:name="Grid Table 2 Accent 2" w:uiPriority="47"/>
-    <w:lsdException w:name="Grid Table 3 Accent 2" w:uiPriority="48"/>
-    <w:lsdException w:name="Grid Table 4 Accent 2" w:uiPriority="49"/>
-    <w:lsdException w:name="Grid Table 5 Dark Accent 2" w:uiPriority="50"/>
-    <w:lsdException w:name="Grid Table 6 Colorful Accent 2" w:uiPriority="51"/>
-    <w:lsdException w:name="Grid Table 7 Colorful Accent 2" w:uiPriority="52"/>
-    <w:lsdException w:name="Grid Table 1 Light Accent 3" w:uiPriority="46"/>
-    <w:lsdException w:name="Grid Table 2 Accent 3" w:uiPriority="47"/>
-    <w:lsdException w:name="Grid Table 3 Accent 3" w:uiPriority="48"/>
-    <w:lsdException w:name="Grid Table 4 Accent 3" w:uiPriority="49"/>
-    <w:lsdException w:name="Grid Table 5 Dark Accent 3" w:uiPriority="50"/>
-    <w:lsdException w:name="Grid Table 6 Colorful Accent 3" w:uiPriority="51"/>
-    <w:lsdException w:name="Grid Table 7 Colorful Accent 3" w:uiPriority="52"/>
-    <w:lsdException w:name="Grid Table 1 Light Accent 4" w:uiPriority="46"/>
-    <w:lsdException w:name="Grid Table 2 Accent 4" w:uiPriority="47"/>
-    <w:lsdException w:name="Grid Table 3 Accent 4" w:uiPriority="48"/>
-    <w:lsdException w:name="Grid Table 4 Accent 4" w:uiPriority="49"/>
-    <w:lsdException w:name="Grid Table 5 Dark Accent 4" w:uiPriority="50"/>
-    <w:lsdException w:name="Grid Table 6 Colorful Accent 4" w:uiPriority="51"/>
-    <w:lsdException w:name="Grid Table 7 Colorful Accent 4" w:uiPriority="52"/>
-    <w:lsdException w:name="Grid Table 1 Light Accent 5" w:uiPriority="46"/>
-    <w:lsdException w:name="Grid Table 2 Accent 5" w:uiPriority="47"/>
-    <w:lsdException w:name="Grid Table 3 Accent 5" w:uiPriority="48"/>
-    <w:lsdException w:name="Grid Table 4 Accent 5" w:uiPriority="49"/>
-    <w:lsdException w:name="Grid Table 5 Dark Accent 5" w:uiPriority="50"/>
-    <w:lsdException w:name="Grid Table 6 Colorful Accent 5" w:uiPriority="51"/>
-    <w:lsdException w:name="Grid Table 7 Colorful Accent 5" w:uiPriority="52"/>
-    <w:lsdException w:name="Grid Table 1 Light Accent 6" w:uiPriority="46"/>
-    <w:lsdException w:name="Grid Table 2 Accent 6" w:uiPriority="47"/>
-    <w:lsdException w:name="Grid Table 3 Accent 6" w:uiPriority="48"/>
-    <w:lsdException w:name="Grid Table 4 Accent 6" w:uiPriority="49"/>
-    <w:lsdException w:name="Grid Table 5 Dark Accent 6" w:uiPriority="50"/>
-    <w:lsdException w:name="Grid Table 6 Colorful Accent 6" w:uiPriority="51"/>
-    <w:lsdException w:name="Grid Table 7 Colorful Accent 6" w:uiPriority="52"/>
-    <w:lsdException w:name="List Table 1 Light" w:uiPriority="46"/>
-    <w:lsdException w:name="List Table 2" w:uiPriority="47"/>
-    <w:lsdException w:name="List Table 3" w:uiPriority="48"/>
-    <w:lsdException w:name="List Table 4" w:uiPriority="49"/>
-    <w:lsdException w:name="List Table 5 Dark" w:uiPriority="50"/>
-    <w:lsdException w:name="List Table 6 Colorful" w:uiPriority="51"/>
-    <w:lsdException w:name="List Table 7 Colorful" w:uiPriority="52"/>
-    <w:lsdException w:name="List Table 1 Light Accent 1" w:uiPriority="46"/>
-    <w:lsdException w:name="List Table 2 Accent 1" w:uiPriority="47"/>
-    <w:lsdException w:name="List Table 3 Accent 1" w:uiPriority="48"/>
-    <w:lsdException w:name="List Table 4 Accent 1" w:uiPriority="49"/>
-    <w:lsdException w:name="List Table 5 Dark Accent 1" w:uiPriority="50"/>
-    <w:lsdException w:name="List Table 6 Colorful Accent 1" w:uiPriority="51"/>
-    <w:lsdException w:name="List Table 7 Colorful Accent 1" w:uiPriority="52"/>
-    <w:lsdException w:name="List Table 1 Light Accent 2" w:uiPriority="46"/>
-    <w:lsdException w:name="List Table 2 Accent 2" w:uiPriority="47"/>
-    <w:lsdException w:name="List Table 3 Accent 2" w:uiPriority="48"/>
-    <w:lsdException w:name="List Table 4 Accent 2" w:uiPriority="49"/>
-    <w:lsdException w:name="List Table 5 Dark Accent 2" w:uiPriority="50"/>
-    <w:lsdException w:name="List Table 6 Colorful Accent 2" w:uiPriority="51"/>
-    <w:lsdException w:name="List Table 7 Colorful Accent 2" w:uiPriority="52"/>
-    <w:lsdException w:name="List Table 1 Light Accent 3" w:uiPriority="46"/>
-    <w:lsdException w:name="List Table 2 Accent 3" w:uiPriority="47"/>
-    <w:lsdException w:name="List Table 3 Accent 3" w:uiPriority="48"/>
-    <w:lsdException w:name="List Table 4 Accent 3" w:uiPriority="49"/>
-    <w:lsdException w:name="List Table 5 Dark Accent 3" w:uiPriority="50"/>
-    <w:lsdException w:name="List Table 6 Colorful Accent 3" w:uiPriority="51"/>
-    <w:lsdException w:name="List Table 7 Colorful Accent 3" w:uiPriority="52"/>
-    <w:lsdException w:name="List Table 1 Light Accent 4" w:uiPriority="46"/>
-    <w:lsdException w:name="List Table 2 Accent 4" w:uiPriority="47"/>
-    <w:lsdException w:name="List Table 3 Accent 4" w:uiPriority="48"/>
-    <w:lsdException w:name="List Table 4 Accent 4" w:uiPriority="49"/>
-    <w:lsdException w:name="List Table 5 Dark Accent 4" w:uiPriority="50"/>
-    <w:lsdException w:name="List Table 6 Colorful Accent 4" w:uiPriority="51"/>
-    <w:lsdException w:name="List Table 7 Colorful Accent 4" w:uiPriority="52"/>
-    <w:lsdException w:name="List Table 1 Light Accent 5" w:uiPriority="46"/>
-    <w:lsdException w:name="List Table 2 Accent 5" w:uiPriority="47"/>
-    <w:lsdException w:name="List Table 3 Accent 5" w:uiPriority="48"/>
-    <w:lsdException w:name="List Table 4 Accent 5" w:uiPriority="49"/>
-    <w:lsdException w:name="List Table 5 Dark Accent 5" w:uiPriority="50"/>
-    <w:lsdException w:name="List Table 6 Colorful Accent 5" w:uiPriority="51"/>
-    <w:lsdException w:name="List Table 7 Colorful Accent 5" w:uiPriority="52"/>
-    <w:lsdException w:name="List Table 1 Light Accent 6" w:uiPriority="46"/>
-    <w:lsdException w:name="List Table 2 Accent 6" w:uiPriority="47"/>
-    <w:lsdException w:name="List Table 3 Accent 6" w:uiPriority="48"/>
-    <w:lsdException w:name="List Table 4 Accent 6" w:uiPriority="49"/>
-    <w:lsdException w:name="List Table 5 Dark Accent 6" w:uiPriority="50"/>
-    <w:lsdException w:name="List Table 6 Colorful Accent 6" w:uiPriority="51"/>
-    <w:lsdException w:name="List Table 7 Colorful Accent 6" w:uiPriority="52"/>
-  </w:latentStyles>
-  <w:style w:type="paragraph" w:default="1" w:styleId="Normal">
-    <w:name w:val="Normal"/>
-    <w:qFormat/>
-  </w:style>
-  <w:style w:type="character" w:default="1" w:styleId="DefaultParagraphFont">
-    <w:name w:val="Default Paragraph Font"/>
-    <w:uiPriority w:val="1"/>
-    <w:semiHidden/>
-    <w:unhideWhenUsed/>
-  </w:style>
-  <w:style w:type="table" w:default="1" w:styleId="TableNormal">
-    <w:name w:val="Normal Table"/>
-    <w:uiPriority w:val="99"/>
-    <w:semiHidden/>
-    <w:unhideWhenUsed/>
-    <w:tblPr>
-      <w:tblInd w:w="0" w:type="dxa"/>
-      <w:tblCellMar>
-        <w:top w:w="0" w:type="dxa"/>
-        <w:left w:w="108" w:type="dxa"/>
-        <w:bottom w:w="0" w:type="dxa"/>
-        <w:right w:w="108" w:type="dxa"/>
-      </w:tblCellMar>
-    </w:tblPr>
-  </w:style>
-  <w:style w:type="numbering" w:default="1" w:styleId="NoList">
-    <w:name w:val="No List"/>
-    <w:uiPriority w:val="99"/>
-    <w:semiHidden/>
-    <w:unhideWhenUsed/>
-  </w:style>
-  <w:style w:type="character" w:styleId="PlaceholderText">
-    <w:name w:val="Placeholder Text"/>
-    <w:basedOn w:val="DefaultParagraphFont"/>
-    <w:uiPriority w:val="99"/>
-    <w:semiHidden/>
-    <w:rsid w:val="002C605F"/>
-    <w:rPr>
-      <w:color w:val="808080"/>
-    </w:rPr>
-  </w:style>
-</w:styles>
-</file>
-
-<file path=word/glossary/webSettings.xml><?xml version="1.0" encoding="utf-8"?>
-<w:webSettings xmlns:mc="http://schemas.openxmlformats.org/markup-compatibility/2006" xmlns:r="http://schemas.openxmlformats.org/officeDocument/2006/relationships" xmlns:w="http://schemas.openxmlformats.org/wordprocessingml/2006/main" xmlns:w14="http://schemas.microsoft.com/office/word/2010/wordml" xmlns:w15="http://schemas.microsoft.com/office/word/2012/wordml" mc:Ignorable="w14 w15">
-  <w:optimizeForBrowser/>
-  <w:allowPNG/>
-</w:webSettings>
-</file>
-
 <file path=word/theme/theme1.xml><?xml version="1.0" encoding="utf-8"?>
 <a:theme xmlns:a="http://schemas.openxmlformats.org/drawingml/2006/main" name="Office Theme">
   <a:themeElements>
@@ -38018,7 +38570,7 @@
 </file>
 
 <file path=customXml/itemProps1.xml><?xml version="1.0" encoding="utf-8"?>
-<ds:datastoreItem xmlns:ds="http://schemas.openxmlformats.org/officeDocument/2006/customXml" ds:itemID="{00051984-248A-4361-86B9-77FF2DB95B3F}">
+<ds:datastoreItem xmlns:ds="http://schemas.openxmlformats.org/officeDocument/2006/customXml" ds:itemID="{8A6A2178-5750-401B-86BE-7DCA40018E8A}">
   <ds:schemaRefs>
     <ds:schemaRef ds:uri="http://schemas.openxmlformats.org/officeDocument/2006/bibliography"/>
   </ds:schemaRefs>

</xml_diff>